<commit_message>
Docs update (need to fix diagrams)
</commit_message>
<xml_diff>
--- a/KitchenBoss/AppDocuments/6_Тех_зад_начинка.docx
+++ b/KitchenBoss/AppDocuments/6_Тех_зад_начинка.docx
@@ -1,6 +1,6 @@
 
 <file path=word/document.xml><?xml version="1.0" encoding="utf-8"?>
-<w:document xmlns:wpc="http://schemas.microsoft.com/office/word/2010/wordprocessingCanvas" xmlns:cx="http://schemas.microsoft.com/office/drawing/2014/chartex" xmlns:cx1="http://schemas.microsoft.com/office/drawing/2015/9/8/chartex" xmlns:cx2="http://schemas.microsoft.com/office/drawing/2015/10/21/chartex" xmlns:cx3="http://schemas.microsoft.com/office/drawing/2016/5/9/chartex" xmlns:cx4="http://schemas.microsoft.com/office/drawing/2016/5/10/chartex" xmlns:cx5="http://schemas.microsoft.com/office/drawing/2016/5/11/chartex" xmlns:cx6="http://schemas.microsoft.com/office/drawing/2016/5/12/chartex" xmlns:cx7="http://schemas.microsoft.com/office/drawing/2016/5/13/chartex" xmlns:cx8="http://schemas.microsoft.com/office/drawing/2016/5/14/chartex" xmlns:mc="http://schemas.openxmlformats.org/markup-compatibility/2006" xmlns:aink="http://schemas.microsoft.com/office/drawing/2016/ink" xmlns:am3d="http://schemas.microsoft.com/office/drawing/2017/model3d" xmlns:o="urn:schemas-microsoft-com:office:office" xmlns:oel="http://schemas.microsoft.com/office/2019/extlst" xmlns:r="http://schemas.openxmlformats.org/officeDocument/2006/relationships" xmlns:m="http://schemas.openxmlformats.org/officeDocument/2006/math" xmlns:v="urn:schemas-microsoft-com:vml" xmlns:wp14="http://schemas.microsoft.com/office/word/2010/wordprocessingDrawing" xmlns:wp="http://schemas.openxmlformats.org/drawingml/2006/wordprocessingDrawing" xmlns:w10="urn:schemas-microsoft-com:office:word" xmlns:w="http://schemas.openxmlformats.org/wordprocessingml/2006/main" xmlns:w14="http://schemas.microsoft.com/office/word/2010/wordml" xmlns:w15="http://schemas.microsoft.com/office/word/2012/wordml" xmlns:w16cex="http://schemas.microsoft.com/office/word/2018/wordml/cex" xmlns:w16cid="http://schemas.microsoft.com/office/word/2016/wordml/cid" xmlns:w16="http://schemas.microsoft.com/office/word/2018/wordml" xmlns:w16sdtdh="http://schemas.microsoft.com/office/word/2020/wordml/sdtdatahash" xmlns:w16se="http://schemas.microsoft.com/office/word/2015/wordml/symex" xmlns:wpg="http://schemas.microsoft.com/office/word/2010/wordprocessingGroup" xmlns:wpi="http://schemas.microsoft.com/office/word/2010/wordprocessingInk" xmlns:wne="http://schemas.microsoft.com/office/word/2006/wordml" xmlns:wps="http://schemas.microsoft.com/office/word/2010/wordprocessingShape" mc:Ignorable="w14 w15 w16se w16cid w16 w16cex w16sdtdh wp14">
+<w:document xmlns:wpc="http://schemas.microsoft.com/office/word/2010/wordprocessingCanvas" xmlns:mc="http://schemas.openxmlformats.org/markup-compatibility/2006" xmlns:o="urn:schemas-microsoft-com:office:office" xmlns:r="http://schemas.openxmlformats.org/officeDocument/2006/relationships" xmlns:m="http://schemas.openxmlformats.org/officeDocument/2006/math" xmlns:v="urn:schemas-microsoft-com:vml" xmlns:wp14="http://schemas.microsoft.com/office/word/2010/wordprocessingDrawing" xmlns:wp="http://schemas.openxmlformats.org/drawingml/2006/wordprocessingDrawing" xmlns:w10="urn:schemas-microsoft-com:office:word" xmlns:w="http://schemas.openxmlformats.org/wordprocessingml/2006/main" xmlns:w14="http://schemas.microsoft.com/office/word/2010/wordml" xmlns:wpg="http://schemas.microsoft.com/office/word/2010/wordprocessingGroup" xmlns:wpi="http://schemas.microsoft.com/office/word/2010/wordprocessingInk" xmlns:wne="http://schemas.microsoft.com/office/word/2006/wordml" xmlns:wps="http://schemas.microsoft.com/office/word/2010/wordprocessingShape" mc:Ignorable="w14 wp14">
   <w:body>
     <w:p>
       <w:pPr>
@@ -30,7 +30,15 @@
       </w:r>
       <w:proofErr w:type="spellEnd"/>
       <w:r>
-        <w:t xml:space="preserve"> Boss" предназначен для автоматизации бизнес-процессов ресторана. Приложение позволяет управлять </w:t>
+        <w:t xml:space="preserve"> </w:t>
+      </w:r>
+      <w:proofErr w:type="spellStart"/>
+      <w:r>
+        <w:t>Boss</w:t>
+      </w:r>
+      <w:proofErr w:type="spellEnd"/>
+      <w:r>
+        <w:t xml:space="preserve">" предназначен для автоматизации бизнес-процессов ресторана. Приложение позволяет управлять </w:t>
       </w:r>
       <w:r>
         <w:t>списками клиентов, блюд, сотрудников, заказов и столов</w:t>
@@ -1344,6 +1352,9 @@
     <w:p>
       <w:pPr>
         <w:pStyle w:val="3"/>
+        <w:rPr>
+          <w:sz w:val="18"/>
+        </w:rPr>
       </w:pPr>
       <w:r>
         <w:t>6.1</w:t>
@@ -1353,6 +1364,31 @@
       </w:r>
       <w:r>
         <w:t>Блок-схема работы приложения</w:t>
+      </w:r>
+      <w:r>
+        <w:t xml:space="preserve"> </w:t>
+      </w:r>
+      <w:r>
+        <w:rPr>
+          <w:b w:val="0"/>
+          <w:sz w:val="10"/>
+          <w:highlight w:val="yellow"/>
+        </w:rPr>
+        <w:t xml:space="preserve">Блок начала/конца = овал + фикс диаграммы в целом </w:t>
+      </w:r>
+      <w:r>
+        <w:rPr>
+          <w:b w:val="0"/>
+          <w:sz w:val="10"/>
+          <w:highlight w:val="yellow"/>
+        </w:rPr>
+        <w:t>(в блок условия вход сверху выход снизу)</w:t>
+      </w:r>
+      <w:r>
+        <w:rPr>
+          <w:sz w:val="18"/>
+        </w:rPr>
+        <w:t xml:space="preserve"> </w:t>
       </w:r>
     </w:p>
     <w:p>
@@ -1390,7 +1426,7 @@
                     </pic:cNvPicPr>
                   </pic:nvPicPr>
                   <pic:blipFill>
-                    <a:blip r:embed="rId7">
+                    <a:blip r:embed="rId8">
                       <a:extLst>
                         <a:ext uri="{28A0092B-C50C-407E-A947-70E740481C1C}">
                           <a14:useLocalDpi xmlns:a14="http://schemas.microsoft.com/office/drawing/2010/main" val="0"/>
@@ -1426,7 +1462,6 @@
       <w:pPr>
         <w:pStyle w:val="3"/>
       </w:pPr>
-      <w:proofErr w:type="gramStart"/>
       <w:r>
         <w:lastRenderedPageBreak/>
         <w:t>6.2</w:t>
@@ -1435,11 +1470,34 @@
         <w:t xml:space="preserve">  </w:t>
       </w:r>
       <w:r>
-        <w:t>Структура</w:t>
-      </w:r>
-      <w:proofErr w:type="gramEnd"/>
-      <w:r>
-        <w:t xml:space="preserve"> программы</w:t>
+        <w:t>Структура программы</w:t>
+      </w:r>
+      <w:r>
+        <w:t xml:space="preserve"> </w:t>
+      </w:r>
+      <w:r>
+        <w:rPr>
+          <w:b w:val="0"/>
+          <w:sz w:val="10"/>
+          <w:highlight w:val="yellow"/>
+        </w:rPr>
+        <w:t>Фикс</w:t>
+      </w:r>
+      <w:r>
+        <w:rPr>
+          <w:b w:val="0"/>
+          <w:sz w:val="10"/>
+          <w:highlight w:val="yellow"/>
+        </w:rPr>
+        <w:t xml:space="preserve"> диаграммы в цело</w:t>
+      </w:r>
+      <w:r>
+        <w:rPr>
+          <w:b w:val="0"/>
+          <w:sz w:val="10"/>
+          <w:highlight w:val="yellow"/>
+        </w:rPr>
+        <w:t>м (в блок условия вход сверху выход снизу)</w:t>
       </w:r>
     </w:p>
     <w:p>
@@ -1451,7 +1509,6 @@
         <w:rPr>
           <w:sz w:val="24"/>
           <w:szCs w:val="24"/>
-          <w:lang w:val="en-US"/>
         </w:rPr>
       </w:pPr>
       <w:r>
@@ -1459,7 +1516,6 @@
           <w:noProof/>
           <w:sz w:val="24"/>
           <w:szCs w:val="24"/>
-          <w:lang w:val="en-US"/>
         </w:rPr>
         <w:drawing>
           <wp:inline distT="0" distB="0" distL="0" distR="0" wp14:anchorId="124E1FF2" wp14:editId="115390C2">
@@ -1479,7 +1535,7 @@
                     </pic:cNvPicPr>
                   </pic:nvPicPr>
                   <pic:blipFill>
-                    <a:blip r:embed="rId8" cstate="print">
+                    <a:blip r:embed="rId9" cstate="print">
                       <a:extLst>
                         <a:ext uri="{28A0092B-C50C-407E-A947-70E740481C1C}">
                           <a14:useLocalDpi xmlns:a14="http://schemas.microsoft.com/office/drawing/2010/main" val="0"/>
@@ -1515,7 +1571,6 @@
       <w:pPr>
         <w:pStyle w:val="3"/>
       </w:pPr>
-      <w:proofErr w:type="gramStart"/>
       <w:r>
         <w:lastRenderedPageBreak/>
         <w:t>6.3</w:t>
@@ -1524,11 +1579,18 @@
         <w:t xml:space="preserve">  </w:t>
       </w:r>
       <w:r>
-        <w:t>Функциональная</w:t>
-      </w:r>
-      <w:proofErr w:type="gramEnd"/>
-      <w:r>
-        <w:t xml:space="preserve"> схема программы</w:t>
+        <w:t>Функциональная схема программы</w:t>
+      </w:r>
+      <w:r>
+        <w:t xml:space="preserve"> </w:t>
+      </w:r>
+      <w:r>
+        <w:rPr>
+          <w:b w:val="0"/>
+          <w:sz w:val="10"/>
+          <w:highlight w:val="yellow"/>
+        </w:rPr>
+        <w:t>Фикс диаграммы в целом (в блок условия вход сверху выход снизу)</w:t>
       </w:r>
     </w:p>
     <w:p>
@@ -1566,7 +1628,7 @@
                     </pic:cNvPicPr>
                   </pic:nvPicPr>
                   <pic:blipFill>
-                    <a:blip r:embed="rId9">
+                    <a:blip r:embed="rId10">
                       <a:extLst>
                         <a:ext uri="{28A0092B-C50C-407E-A947-70E740481C1C}">
                           <a14:useLocalDpi xmlns:a14="http://schemas.microsoft.com/office/drawing/2010/main" val="0"/>
@@ -1602,7 +1664,6 @@
       <w:pPr>
         <w:pStyle w:val="3"/>
       </w:pPr>
-      <w:proofErr w:type="gramStart"/>
       <w:r>
         <w:lastRenderedPageBreak/>
         <w:t>6.4</w:t>
@@ -1611,11 +1672,74 @@
         <w:t xml:space="preserve">  </w:t>
       </w:r>
       <w:r>
-        <w:t>Диаграмма</w:t>
-      </w:r>
-      <w:proofErr w:type="gramEnd"/>
-      <w:r>
-        <w:t xml:space="preserve"> деятельности</w:t>
+        <w:t>Диаграмма деятельности</w:t>
+      </w:r>
+      <w:r>
+        <w:t xml:space="preserve"> </w:t>
+      </w:r>
+      <w:r>
+        <w:rPr>
+          <w:b w:val="0"/>
+          <w:sz w:val="10"/>
+          <w:highlight w:val="yellow"/>
+        </w:rPr>
+        <w:t>Фикс диаграммы в целом (в блок условия вход сверху выход снизу</w:t>
+      </w:r>
+      <w:r>
+        <w:rPr>
+          <w:b w:val="0"/>
+          <w:sz w:val="10"/>
+          <w:highlight w:val="yellow"/>
+        </w:rPr>
+        <w:t xml:space="preserve"> + блок начала</w:t>
+      </w:r>
+      <w:r>
+        <w:rPr>
+          <w:b w:val="0"/>
+          <w:sz w:val="10"/>
+          <w:highlight w:val="yellow"/>
+        </w:rPr>
+        <w:t>/</w:t>
+      </w:r>
+      <w:r>
+        <w:rPr>
+          <w:b w:val="0"/>
+          <w:sz w:val="10"/>
+          <w:highlight w:val="yellow"/>
+        </w:rPr>
+        <w:t xml:space="preserve">конца должен быть закрашенной точкой + должны быть </w:t>
+      </w:r>
+      <w:r>
+        <w:rPr>
+          <w:b w:val="0"/>
+          <w:sz w:val="10"/>
+          <w:highlight w:val="yellow"/>
+        </w:rPr>
+        <w:t>“</w:t>
+      </w:r>
+      <w:r>
+        <w:rPr>
+          <w:b w:val="0"/>
+          <w:sz w:val="10"/>
+          <w:highlight w:val="yellow"/>
+        </w:rPr>
+        <w:t>шины</w:t>
+      </w:r>
+      <w:r>
+        <w:rPr>
+          <w:b w:val="0"/>
+          <w:sz w:val="10"/>
+          <w:highlight w:val="yellow"/>
+        </w:rPr>
+        <w:t>”</w:t>
+      </w:r>
+      <w:r>
+        <w:rPr>
+          <w:b w:val="0"/>
+          <w:sz w:val="10"/>
+          <w:highlight w:val="yellow"/>
+        </w:rPr>
+        <w:t>)</w:t>
       </w:r>
     </w:p>
     <w:p>
@@ -1653,7 +1777,7 @@
                     </pic:cNvPicPr>
                   </pic:nvPicPr>
                   <pic:blipFill>
-                    <a:blip r:embed="rId10">
+                    <a:blip r:embed="rId11">
                       <a:extLst>
                         <a:ext uri="{28A0092B-C50C-407E-A947-70E740481C1C}">
                           <a14:useLocalDpi xmlns:a14="http://schemas.microsoft.com/office/drawing/2010/main" val="0"/>
@@ -1689,7 +1813,6 @@
       <w:pPr>
         <w:pStyle w:val="3"/>
       </w:pPr>
-      <w:proofErr w:type="gramStart"/>
       <w:r>
         <w:lastRenderedPageBreak/>
         <w:t>6.5</w:t>
@@ -1698,11 +1821,26 @@
         <w:t xml:space="preserve">  </w:t>
       </w:r>
       <w:r>
-        <w:t>Диаграмма</w:t>
-      </w:r>
-      <w:proofErr w:type="gramEnd"/>
-      <w:r>
-        <w:t xml:space="preserve"> вариантов использования</w:t>
+        <w:t>Диаграмма вариантов использования</w:t>
+      </w:r>
+      <w:r>
+        <w:t xml:space="preserve"> </w:t>
+      </w:r>
+      <w:r>
+        <w:rPr>
+          <w:b w:val="0"/>
+          <w:sz w:val="10"/>
+          <w:highlight w:val="yellow"/>
+        </w:rPr>
+        <w:t>Фикс</w:t>
+      </w:r>
+      <w:r>
+        <w:rPr>
+          <w:b w:val="0"/>
+          <w:sz w:val="10"/>
+          <w:highlight w:val="yellow"/>
+        </w:rPr>
+        <w:t xml:space="preserve"> диаграммы в целом (должны быть человечки и овалы)</w:t>
       </w:r>
     </w:p>
     <w:p>
@@ -1740,7 +1878,7 @@
                     </pic:cNvPicPr>
                   </pic:nvPicPr>
                   <pic:blipFill>
-                    <a:blip r:embed="rId11">
+                    <a:blip r:embed="rId12">
                       <a:extLst>
                         <a:ext uri="{28A0092B-C50C-407E-A947-70E740481C1C}">
                           <a14:useLocalDpi xmlns:a14="http://schemas.microsoft.com/office/drawing/2010/main" val="0"/>
@@ -1797,6 +1935,25 @@
       <w:r>
         <w:t>Диаграмма переходов состояний</w:t>
       </w:r>
+      <w:r>
+        <w:t xml:space="preserve"> </w:t>
+      </w:r>
+      <w:r>
+        <w:rPr>
+          <w:b w:val="0"/>
+          <w:sz w:val="10"/>
+          <w:highlight w:val="yellow"/>
+        </w:rPr>
+        <w:t>Фикс диаграммы в цело</w:t>
+      </w:r>
+      <w:r>
+        <w:rPr>
+          <w:b w:val="0"/>
+          <w:sz w:val="10"/>
+          <w:highlight w:val="yellow"/>
+        </w:rPr>
+        <w:t>м</w:t>
+      </w:r>
     </w:p>
     <w:p>
       <w:pPr>
@@ -1833,7 +1990,7 @@
                     </pic:cNvPicPr>
                   </pic:nvPicPr>
                   <pic:blipFill>
-                    <a:blip r:embed="rId12">
+                    <a:blip r:embed="rId13">
                       <a:extLst>
                         <a:ext uri="{28A0092B-C50C-407E-A947-70E740481C1C}">
                           <a14:useLocalDpi xmlns:a14="http://schemas.microsoft.com/office/drawing/2010/main" val="0"/>
@@ -1869,7 +2026,6 @@
       <w:pPr>
         <w:pStyle w:val="3"/>
       </w:pPr>
-      <w:proofErr w:type="gramStart"/>
       <w:r>
         <w:lastRenderedPageBreak/>
         <w:t>6.7</w:t>
@@ -1878,11 +2034,44 @@
         <w:t xml:space="preserve">  </w:t>
       </w:r>
       <w:r>
-        <w:t>Диаграмма</w:t>
-      </w:r>
-      <w:proofErr w:type="gramEnd"/>
-      <w:r>
-        <w:t xml:space="preserve"> классов</w:t>
+        <w:t>Диаграмма классов</w:t>
+      </w:r>
+      <w:r>
+        <w:t xml:space="preserve"> </w:t>
+      </w:r>
+      <w:r>
+        <w:rPr>
+          <w:b w:val="0"/>
+          <w:sz w:val="10"/>
+          <w:highlight w:val="yellow"/>
+        </w:rPr>
+        <w:t>Фикс диаграммы в целом</w:t>
+      </w:r>
+      <w:r>
+        <w:rPr>
+          <w:b w:val="0"/>
+          <w:sz w:val="10"/>
+          <w:highlight w:val="yellow"/>
+        </w:rPr>
+        <w:t xml:space="preserve"> (см. </w:t>
+      </w:r>
+      <w:proofErr w:type="spellStart"/>
+      <w:r>
+        <w:rPr>
+          <w:b w:val="0"/>
+          <w:sz w:val="10"/>
+          <w:highlight w:val="yellow"/>
+        </w:rPr>
+        <w:t>википедию</w:t>
+      </w:r>
+      <w:proofErr w:type="spellEnd"/>
+      <w:r>
+        <w:rPr>
+          <w:b w:val="0"/>
+          <w:sz w:val="10"/>
+          <w:highlight w:val="yellow"/>
+        </w:rPr>
+        <w:t>)</w:t>
       </w:r>
     </w:p>
     <w:p>
@@ -1920,7 +2109,7 @@
                     </pic:cNvPicPr>
                   </pic:nvPicPr>
                   <pic:blipFill>
-                    <a:blip r:embed="rId13">
+                    <a:blip r:embed="rId14">
                       <a:extLst>
                         <a:ext uri="{28A0092B-C50C-407E-A947-70E740481C1C}">
                           <a14:useLocalDpi xmlns:a14="http://schemas.microsoft.com/office/drawing/2010/main" val="0"/>
@@ -1977,12 +2166,51 @@
       <w:r>
         <w:t>Диаграмма базы данных</w:t>
       </w:r>
+      <w:r>
+        <w:t xml:space="preserve"> </w:t>
+      </w:r>
+      <w:r>
+        <w:rPr>
+          <w:b w:val="0"/>
+          <w:sz w:val="10"/>
+          <w:highlight w:val="yellow"/>
+        </w:rPr>
+        <w:t>Фикс диаграммы в целом (</w:t>
+      </w:r>
+      <w:proofErr w:type="gramStart"/>
+      <w:r>
+        <w:rPr>
+          <w:b w:val="0"/>
+          <w:sz w:val="10"/>
+          <w:highlight w:val="yellow"/>
+        </w:rPr>
+        <w:t>нет обозначения ключей + должны</w:t>
+      </w:r>
+      <w:proofErr w:type="gramEnd"/>
+      <w:r>
+        <w:rPr>
+          <w:b w:val="0"/>
+          <w:sz w:val="10"/>
+          <w:highlight w:val="yellow"/>
+        </w:rPr>
+        <w:t xml:space="preserve"> быть норм стрелочки, а не только выколотые</w:t>
+      </w:r>
+      <w:bookmarkStart w:id="0" w:name="_GoBack"/>
+      <w:bookmarkEnd w:id="0"/>
+      <w:r>
+        <w:rPr>
+          <w:b w:val="0"/>
+          <w:sz w:val="10"/>
+          <w:highlight w:val="yellow"/>
+        </w:rPr>
+        <w:t>)</w:t>
+      </w:r>
     </w:p>
     <w:p>
       <w:pPr>
         <w:pStyle w:val="af"/>
         <w:spacing w:line="276" w:lineRule="auto"/>
-        <w:ind w:left="0" w:right="170" w:firstLine="737"/>
+        <w:ind w:left="-426" w:right="170" w:firstLine="0"/>
         <w:jc w:val="both"/>
         <w:rPr>
           <w:sz w:val="24"/>
@@ -2013,7 +2241,7 @@
                     </pic:cNvPicPr>
                   </pic:nvPicPr>
                   <pic:blipFill>
-                    <a:blip r:embed="rId14" cstate="print">
+                    <a:blip r:embed="rId15" cstate="print">
                       <a:extLst>
                         <a:ext uri="{28A0092B-C50C-407E-A947-70E740481C1C}">
                           <a14:useLocalDpi xmlns:a14="http://schemas.microsoft.com/office/drawing/2010/main" val="0"/>
@@ -2058,8 +2286,8 @@
       </w:pPr>
     </w:p>
     <w:sectPr>
-      <w:headerReference w:type="even" r:id="rId15"/>
-      <w:headerReference w:type="default" r:id="rId16"/>
+      <w:headerReference w:type="even" r:id="rId16"/>
+      <w:headerReference w:type="default" r:id="rId17"/>
       <w:pgSz w:w="11906" w:h="16838"/>
       <w:pgMar w:top="840" w:right="680" w:bottom="907" w:left="1418" w:header="567" w:footer="0" w:gutter="0"/>
       <w:pgNumType w:start="2"/>
@@ -2072,7 +2300,7 @@
 </file>
 
 <file path=word/endnotes.xml><?xml version="1.0" encoding="utf-8"?>
-<w:endnotes xmlns:wpc="http://schemas.microsoft.com/office/word/2010/wordprocessingCanvas" xmlns:cx="http://schemas.microsoft.com/office/drawing/2014/chartex" xmlns:cx1="http://schemas.microsoft.com/office/drawing/2015/9/8/chartex" xmlns:cx2="http://schemas.microsoft.com/office/drawing/2015/10/21/chartex" xmlns:cx3="http://schemas.microsoft.com/office/drawing/2016/5/9/chartex" xmlns:cx4="http://schemas.microsoft.com/office/drawing/2016/5/10/chartex" xmlns:cx5="http://schemas.microsoft.com/office/drawing/2016/5/11/chartex" xmlns:cx6="http://schemas.microsoft.com/office/drawing/2016/5/12/chartex" xmlns:cx7="http://schemas.microsoft.com/office/drawing/2016/5/13/chartex" xmlns:cx8="http://schemas.microsoft.com/office/drawing/2016/5/14/chartex" xmlns:mc="http://schemas.openxmlformats.org/markup-compatibility/2006" xmlns:aink="http://schemas.microsoft.com/office/drawing/2016/ink" xmlns:am3d="http://schemas.microsoft.com/office/drawing/2017/model3d" xmlns:o="urn:schemas-microsoft-com:office:office" xmlns:oel="http://schemas.microsoft.com/office/2019/extlst" xmlns:r="http://schemas.openxmlformats.org/officeDocument/2006/relationships" xmlns:m="http://schemas.openxmlformats.org/officeDocument/2006/math" xmlns:v="urn:schemas-microsoft-com:vml" xmlns:wp14="http://schemas.microsoft.com/office/word/2010/wordprocessingDrawing" xmlns:wp="http://schemas.openxmlformats.org/drawingml/2006/wordprocessingDrawing" xmlns:w10="urn:schemas-microsoft-com:office:word" xmlns:w="http://schemas.openxmlformats.org/wordprocessingml/2006/main" xmlns:w14="http://schemas.microsoft.com/office/word/2010/wordml" xmlns:w15="http://schemas.microsoft.com/office/word/2012/wordml" xmlns:w16cex="http://schemas.microsoft.com/office/word/2018/wordml/cex" xmlns:w16cid="http://schemas.microsoft.com/office/word/2016/wordml/cid" xmlns:w16="http://schemas.microsoft.com/office/word/2018/wordml" xmlns:w16sdtdh="http://schemas.microsoft.com/office/word/2020/wordml/sdtdatahash" xmlns:w16se="http://schemas.microsoft.com/office/word/2015/wordml/symex" xmlns:wpg="http://schemas.microsoft.com/office/word/2010/wordprocessingGroup" xmlns:wpi="http://schemas.microsoft.com/office/word/2010/wordprocessingInk" xmlns:wne="http://schemas.microsoft.com/office/word/2006/wordml" xmlns:wps="http://schemas.microsoft.com/office/word/2010/wordprocessingShape" mc:Ignorable="w14 w15 w16se w16cid w16 w16cex w16sdtdh wp14">
+<w:endnotes xmlns:wpc="http://schemas.microsoft.com/office/word/2010/wordprocessingCanvas" xmlns:mc="http://schemas.openxmlformats.org/markup-compatibility/2006" xmlns:o="urn:schemas-microsoft-com:office:office" xmlns:r="http://schemas.openxmlformats.org/officeDocument/2006/relationships" xmlns:m="http://schemas.openxmlformats.org/officeDocument/2006/math" xmlns:v="urn:schemas-microsoft-com:vml" xmlns:wp14="http://schemas.microsoft.com/office/word/2010/wordprocessingDrawing" xmlns:wp="http://schemas.openxmlformats.org/drawingml/2006/wordprocessingDrawing" xmlns:w10="urn:schemas-microsoft-com:office:word" xmlns:w="http://schemas.openxmlformats.org/wordprocessingml/2006/main" xmlns:w14="http://schemas.microsoft.com/office/word/2010/wordml" xmlns:wpg="http://schemas.microsoft.com/office/word/2010/wordprocessingGroup" xmlns:wpi="http://schemas.microsoft.com/office/word/2010/wordprocessingInk" xmlns:wne="http://schemas.microsoft.com/office/word/2006/wordml" xmlns:wps="http://schemas.microsoft.com/office/word/2010/wordprocessingShape" mc:Ignorable="w14 wp14">
   <w:endnote w:type="separator" w:id="-1">
     <w:p>
       <w:r>
@@ -2095,7 +2323,7 @@
 </file>
 
 <file path=word/footnotes.xml><?xml version="1.0" encoding="utf-8"?>
-<w:footnotes xmlns:wpc="http://schemas.microsoft.com/office/word/2010/wordprocessingCanvas" xmlns:cx="http://schemas.microsoft.com/office/drawing/2014/chartex" xmlns:cx1="http://schemas.microsoft.com/office/drawing/2015/9/8/chartex" xmlns:cx2="http://schemas.microsoft.com/office/drawing/2015/10/21/chartex" xmlns:cx3="http://schemas.microsoft.com/office/drawing/2016/5/9/chartex" xmlns:cx4="http://schemas.microsoft.com/office/drawing/2016/5/10/chartex" xmlns:cx5="http://schemas.microsoft.com/office/drawing/2016/5/11/chartex" xmlns:cx6="http://schemas.microsoft.com/office/drawing/2016/5/12/chartex" xmlns:cx7="http://schemas.microsoft.com/office/drawing/2016/5/13/chartex" xmlns:cx8="http://schemas.microsoft.com/office/drawing/2016/5/14/chartex" xmlns:mc="http://schemas.openxmlformats.org/markup-compatibility/2006" xmlns:aink="http://schemas.microsoft.com/office/drawing/2016/ink" xmlns:am3d="http://schemas.microsoft.com/office/drawing/2017/model3d" xmlns:o="urn:schemas-microsoft-com:office:office" xmlns:oel="http://schemas.microsoft.com/office/2019/extlst" xmlns:r="http://schemas.openxmlformats.org/officeDocument/2006/relationships" xmlns:m="http://schemas.openxmlformats.org/officeDocument/2006/math" xmlns:v="urn:schemas-microsoft-com:vml" xmlns:wp14="http://schemas.microsoft.com/office/word/2010/wordprocessingDrawing" xmlns:wp="http://schemas.openxmlformats.org/drawingml/2006/wordprocessingDrawing" xmlns:w10="urn:schemas-microsoft-com:office:word" xmlns:w="http://schemas.openxmlformats.org/wordprocessingml/2006/main" xmlns:w14="http://schemas.microsoft.com/office/word/2010/wordml" xmlns:w15="http://schemas.microsoft.com/office/word/2012/wordml" xmlns:w16cex="http://schemas.microsoft.com/office/word/2018/wordml/cex" xmlns:w16cid="http://schemas.microsoft.com/office/word/2016/wordml/cid" xmlns:w16="http://schemas.microsoft.com/office/word/2018/wordml" xmlns:w16sdtdh="http://schemas.microsoft.com/office/word/2020/wordml/sdtdatahash" xmlns:w16se="http://schemas.microsoft.com/office/word/2015/wordml/symex" xmlns:wpg="http://schemas.microsoft.com/office/word/2010/wordprocessingGroup" xmlns:wpi="http://schemas.microsoft.com/office/word/2010/wordprocessingInk" xmlns:wne="http://schemas.microsoft.com/office/word/2006/wordml" xmlns:wps="http://schemas.microsoft.com/office/word/2010/wordprocessingShape" mc:Ignorable="w14 w15 w16se w16cid w16 w16cex w16sdtdh wp14">
+<w:footnotes xmlns:wpc="http://schemas.microsoft.com/office/word/2010/wordprocessingCanvas" xmlns:mc="http://schemas.openxmlformats.org/markup-compatibility/2006" xmlns:o="urn:schemas-microsoft-com:office:office" xmlns:r="http://schemas.openxmlformats.org/officeDocument/2006/relationships" xmlns:m="http://schemas.openxmlformats.org/officeDocument/2006/math" xmlns:v="urn:schemas-microsoft-com:vml" xmlns:wp14="http://schemas.microsoft.com/office/word/2010/wordprocessingDrawing" xmlns:wp="http://schemas.openxmlformats.org/drawingml/2006/wordprocessingDrawing" xmlns:w10="urn:schemas-microsoft-com:office:word" xmlns:w="http://schemas.openxmlformats.org/wordprocessingml/2006/main" xmlns:w14="http://schemas.microsoft.com/office/word/2010/wordml" xmlns:wpg="http://schemas.microsoft.com/office/word/2010/wordprocessingGroup" xmlns:wpi="http://schemas.microsoft.com/office/word/2010/wordprocessingInk" xmlns:wne="http://schemas.microsoft.com/office/word/2006/wordml" xmlns:wps="http://schemas.microsoft.com/office/word/2010/wordprocessingShape" mc:Ignorable="w14 wp14">
   <w:footnote w:type="separator" w:id="-1">
     <w:p>
       <w:r>
@@ -2118,7 +2346,7 @@
 </file>
 
 <file path=word/header1.xml><?xml version="1.0" encoding="utf-8"?>
-<w:hdr xmlns:wpc="http://schemas.microsoft.com/office/word/2010/wordprocessingCanvas" xmlns:cx="http://schemas.microsoft.com/office/drawing/2014/chartex" xmlns:cx1="http://schemas.microsoft.com/office/drawing/2015/9/8/chartex" xmlns:cx2="http://schemas.microsoft.com/office/drawing/2015/10/21/chartex" xmlns:cx3="http://schemas.microsoft.com/office/drawing/2016/5/9/chartex" xmlns:cx4="http://schemas.microsoft.com/office/drawing/2016/5/10/chartex" xmlns:cx5="http://schemas.microsoft.com/office/drawing/2016/5/11/chartex" xmlns:cx6="http://schemas.microsoft.com/office/drawing/2016/5/12/chartex" xmlns:cx7="http://schemas.microsoft.com/office/drawing/2016/5/13/chartex" xmlns:cx8="http://schemas.microsoft.com/office/drawing/2016/5/14/chartex" xmlns:mc="http://schemas.openxmlformats.org/markup-compatibility/2006" xmlns:aink="http://schemas.microsoft.com/office/drawing/2016/ink" xmlns:am3d="http://schemas.microsoft.com/office/drawing/2017/model3d" xmlns:o="urn:schemas-microsoft-com:office:office" xmlns:oel="http://schemas.microsoft.com/office/2019/extlst" xmlns:r="http://schemas.openxmlformats.org/officeDocument/2006/relationships" xmlns:m="http://schemas.openxmlformats.org/officeDocument/2006/math" xmlns:v="urn:schemas-microsoft-com:vml" xmlns:wp14="http://schemas.microsoft.com/office/word/2010/wordprocessingDrawing" xmlns:wp="http://schemas.openxmlformats.org/drawingml/2006/wordprocessingDrawing" xmlns:w10="urn:schemas-microsoft-com:office:word" xmlns:w="http://schemas.openxmlformats.org/wordprocessingml/2006/main" xmlns:w14="http://schemas.microsoft.com/office/word/2010/wordml" xmlns:w15="http://schemas.microsoft.com/office/word/2012/wordml" xmlns:w16cex="http://schemas.microsoft.com/office/word/2018/wordml/cex" xmlns:w16cid="http://schemas.microsoft.com/office/word/2016/wordml/cid" xmlns:w16="http://schemas.microsoft.com/office/word/2018/wordml" xmlns:w16sdtdh="http://schemas.microsoft.com/office/word/2020/wordml/sdtdatahash" xmlns:w16se="http://schemas.microsoft.com/office/word/2015/wordml/symex" xmlns:wpg="http://schemas.microsoft.com/office/word/2010/wordprocessingGroup" xmlns:wpi="http://schemas.microsoft.com/office/word/2010/wordprocessingInk" xmlns:wne="http://schemas.microsoft.com/office/word/2006/wordml" xmlns:wps="http://schemas.microsoft.com/office/word/2010/wordprocessingShape" mc:Ignorable="w14 w15 w16se w16cid w16 w16cex w16sdtdh wp14">
+<w:hdr xmlns:wpc="http://schemas.microsoft.com/office/word/2010/wordprocessingCanvas" xmlns:mc="http://schemas.openxmlformats.org/markup-compatibility/2006" xmlns:o="urn:schemas-microsoft-com:office:office" xmlns:r="http://schemas.openxmlformats.org/officeDocument/2006/relationships" xmlns:m="http://schemas.openxmlformats.org/officeDocument/2006/math" xmlns:v="urn:schemas-microsoft-com:vml" xmlns:wp14="http://schemas.microsoft.com/office/word/2010/wordprocessingDrawing" xmlns:wp="http://schemas.openxmlformats.org/drawingml/2006/wordprocessingDrawing" xmlns:w10="urn:schemas-microsoft-com:office:word" xmlns:w="http://schemas.openxmlformats.org/wordprocessingml/2006/main" xmlns:w14="http://schemas.microsoft.com/office/word/2010/wordml" xmlns:wpg="http://schemas.microsoft.com/office/word/2010/wordprocessingGroup" xmlns:wpi="http://schemas.microsoft.com/office/word/2010/wordprocessingInk" xmlns:wne="http://schemas.microsoft.com/office/word/2006/wordml" xmlns:wps="http://schemas.microsoft.com/office/word/2010/wordprocessingShape" mc:Ignorable="w14 wp14">
   <w:p>
     <w:pPr>
       <w:pStyle w:val="ad"/>
@@ -2130,7 +2358,7 @@
 </file>
 
 <file path=word/header2.xml><?xml version="1.0" encoding="utf-8"?>
-<w:hdr xmlns:wpc="http://schemas.microsoft.com/office/word/2010/wordprocessingCanvas" xmlns:cx="http://schemas.microsoft.com/office/drawing/2014/chartex" xmlns:cx1="http://schemas.microsoft.com/office/drawing/2015/9/8/chartex" xmlns:cx2="http://schemas.microsoft.com/office/drawing/2015/10/21/chartex" xmlns:cx3="http://schemas.microsoft.com/office/drawing/2016/5/9/chartex" xmlns:cx4="http://schemas.microsoft.com/office/drawing/2016/5/10/chartex" xmlns:cx5="http://schemas.microsoft.com/office/drawing/2016/5/11/chartex" xmlns:cx6="http://schemas.microsoft.com/office/drawing/2016/5/12/chartex" xmlns:cx7="http://schemas.microsoft.com/office/drawing/2016/5/13/chartex" xmlns:cx8="http://schemas.microsoft.com/office/drawing/2016/5/14/chartex" xmlns:mc="http://schemas.openxmlformats.org/markup-compatibility/2006" xmlns:aink="http://schemas.microsoft.com/office/drawing/2016/ink" xmlns:am3d="http://schemas.microsoft.com/office/drawing/2017/model3d" xmlns:o="urn:schemas-microsoft-com:office:office" xmlns:oel="http://schemas.microsoft.com/office/2019/extlst" xmlns:r="http://schemas.openxmlformats.org/officeDocument/2006/relationships" xmlns:m="http://schemas.openxmlformats.org/officeDocument/2006/math" xmlns:v="urn:schemas-microsoft-com:vml" xmlns:wp14="http://schemas.microsoft.com/office/word/2010/wordprocessingDrawing" xmlns:wp="http://schemas.openxmlformats.org/drawingml/2006/wordprocessingDrawing" xmlns:w10="urn:schemas-microsoft-com:office:word" xmlns:w="http://schemas.openxmlformats.org/wordprocessingml/2006/main" xmlns:w14="http://schemas.microsoft.com/office/word/2010/wordml" xmlns:w15="http://schemas.microsoft.com/office/word/2012/wordml" xmlns:w16cex="http://schemas.microsoft.com/office/word/2018/wordml/cex" xmlns:w16cid="http://schemas.microsoft.com/office/word/2016/wordml/cid" xmlns:w16="http://schemas.microsoft.com/office/word/2018/wordml" xmlns:w16sdtdh="http://schemas.microsoft.com/office/word/2020/wordml/sdtdatahash" xmlns:w16se="http://schemas.microsoft.com/office/word/2015/wordml/symex" xmlns:wpg="http://schemas.microsoft.com/office/word/2010/wordprocessingGroup" xmlns:wpi="http://schemas.microsoft.com/office/word/2010/wordprocessingInk" xmlns:wne="http://schemas.microsoft.com/office/word/2006/wordml" xmlns:wps="http://schemas.microsoft.com/office/word/2010/wordprocessingShape" mc:Ignorable="w14 w15 w16se w16cid w16 w16cex w16sdtdh wp14">
+<w:hdr xmlns:wpc="http://schemas.microsoft.com/office/word/2010/wordprocessingCanvas" xmlns:mc="http://schemas.openxmlformats.org/markup-compatibility/2006" xmlns:o="urn:schemas-microsoft-com:office:office" xmlns:r="http://schemas.openxmlformats.org/officeDocument/2006/relationships" xmlns:m="http://schemas.openxmlformats.org/officeDocument/2006/math" xmlns:v="urn:schemas-microsoft-com:vml" xmlns:wp14="http://schemas.microsoft.com/office/word/2010/wordprocessingDrawing" xmlns:wp="http://schemas.openxmlformats.org/drawingml/2006/wordprocessingDrawing" xmlns:w10="urn:schemas-microsoft-com:office:word" xmlns:w="http://schemas.openxmlformats.org/wordprocessingml/2006/main" xmlns:w14="http://schemas.microsoft.com/office/word/2010/wordml" xmlns:wpg="http://schemas.microsoft.com/office/word/2010/wordprocessingGroup" xmlns:wpi="http://schemas.microsoft.com/office/word/2010/wordprocessingInk" xmlns:wne="http://schemas.microsoft.com/office/word/2006/wordml" xmlns:wps="http://schemas.microsoft.com/office/word/2010/wordprocessingShape" mc:Ignorable="w14 wp14">
   <w:p>
     <w:pPr>
       <w:pStyle w:val="ad"/>
@@ -2149,7 +2377,7 @@
       <w:rPr>
         <w:noProof/>
       </w:rPr>
-      <w:t>3</w:t>
+      <w:t>16</w:t>
     </w:r>
     <w:r>
       <w:fldChar w:fldCharType="end"/>
@@ -2185,8 +2413,8 @@
 </file>
 
 <file path=word/numbering.xml><?xml version="1.0" encoding="utf-8"?>
-<w:numbering xmlns:wpc="http://schemas.microsoft.com/office/word/2010/wordprocessingCanvas" xmlns:cx="http://schemas.microsoft.com/office/drawing/2014/chartex" xmlns:cx1="http://schemas.microsoft.com/office/drawing/2015/9/8/chartex" xmlns:cx2="http://schemas.microsoft.com/office/drawing/2015/10/21/chartex" xmlns:cx3="http://schemas.microsoft.com/office/drawing/2016/5/9/chartex" xmlns:cx4="http://schemas.microsoft.com/office/drawing/2016/5/10/chartex" xmlns:cx5="http://schemas.microsoft.com/office/drawing/2016/5/11/chartex" xmlns:cx6="http://schemas.microsoft.com/office/drawing/2016/5/12/chartex" xmlns:cx7="http://schemas.microsoft.com/office/drawing/2016/5/13/chartex" xmlns:cx8="http://schemas.microsoft.com/office/drawing/2016/5/14/chartex" xmlns:mc="http://schemas.openxmlformats.org/markup-compatibility/2006" xmlns:aink="http://schemas.microsoft.com/office/drawing/2016/ink" xmlns:am3d="http://schemas.microsoft.com/office/drawing/2017/model3d" xmlns:o="urn:schemas-microsoft-com:office:office" xmlns:oel="http://schemas.microsoft.com/office/2019/extlst" xmlns:r="http://schemas.openxmlformats.org/officeDocument/2006/relationships" xmlns:m="http://schemas.openxmlformats.org/officeDocument/2006/math" xmlns:v="urn:schemas-microsoft-com:vml" xmlns:wp14="http://schemas.microsoft.com/office/word/2010/wordprocessingDrawing" xmlns:wp="http://schemas.openxmlformats.org/drawingml/2006/wordprocessingDrawing" xmlns:w10="urn:schemas-microsoft-com:office:word" xmlns:w="http://schemas.openxmlformats.org/wordprocessingml/2006/main" xmlns:w14="http://schemas.microsoft.com/office/word/2010/wordml" xmlns:w15="http://schemas.microsoft.com/office/word/2012/wordml" xmlns:w16cex="http://schemas.microsoft.com/office/word/2018/wordml/cex" xmlns:w16cid="http://schemas.microsoft.com/office/word/2016/wordml/cid" xmlns:w16="http://schemas.microsoft.com/office/word/2018/wordml" xmlns:w16sdtdh="http://schemas.microsoft.com/office/word/2020/wordml/sdtdatahash" xmlns:w16se="http://schemas.microsoft.com/office/word/2015/wordml/symex" xmlns:wpg="http://schemas.microsoft.com/office/word/2010/wordprocessingGroup" xmlns:wpi="http://schemas.microsoft.com/office/word/2010/wordprocessingInk" xmlns:wne="http://schemas.microsoft.com/office/word/2006/wordml" xmlns:wps="http://schemas.microsoft.com/office/word/2010/wordprocessingShape" mc:Ignorable="w14 w15 w16se w16cid w16 w16cex w16sdtdh wp14">
-  <w:abstractNum w:abstractNumId="0" w15:restartNumberingAfterBreak="0">
+<w:numbering xmlns:wpc="http://schemas.microsoft.com/office/word/2010/wordprocessingCanvas" xmlns:mc="http://schemas.openxmlformats.org/markup-compatibility/2006" xmlns:o="urn:schemas-microsoft-com:office:office" xmlns:r="http://schemas.openxmlformats.org/officeDocument/2006/relationships" xmlns:m="http://schemas.openxmlformats.org/officeDocument/2006/math" xmlns:v="urn:schemas-microsoft-com:vml" xmlns:wp14="http://schemas.microsoft.com/office/word/2010/wordprocessingDrawing" xmlns:wp="http://schemas.openxmlformats.org/drawingml/2006/wordprocessingDrawing" xmlns:w10="urn:schemas-microsoft-com:office:word" xmlns:w="http://schemas.openxmlformats.org/wordprocessingml/2006/main" xmlns:w14="http://schemas.microsoft.com/office/word/2010/wordml" xmlns:wpg="http://schemas.microsoft.com/office/word/2010/wordprocessingGroup" xmlns:wpi="http://schemas.microsoft.com/office/word/2010/wordprocessingInk" xmlns:wne="http://schemas.microsoft.com/office/word/2006/wordml" xmlns:wps="http://schemas.microsoft.com/office/word/2010/wordprocessingShape" mc:Ignorable="w14 wp14">
+  <w:abstractNum w:abstractNumId="0">
     <w:nsid w:val="00DE7782"/>
     <w:multiLevelType w:val="multilevel"/>
     <w:tmpl w:val="19CAA2D4"/>
@@ -2326,7 +2554,7 @@
       </w:rPr>
     </w:lvl>
   </w:abstractNum>
-  <w:abstractNum w:abstractNumId="1" w15:restartNumberingAfterBreak="0">
+  <w:abstractNum w:abstractNumId="1">
     <w:nsid w:val="11145B8A"/>
     <w:multiLevelType w:val="hybridMultilevel"/>
     <w:tmpl w:val="28244E94"/>
@@ -2439,7 +2667,7 @@
       </w:rPr>
     </w:lvl>
   </w:abstractNum>
-  <w:abstractNum w:abstractNumId="2" w15:restartNumberingAfterBreak="0">
+  <w:abstractNum w:abstractNumId="2">
     <w:nsid w:val="12EC1DE6"/>
     <w:multiLevelType w:val="multilevel"/>
     <w:tmpl w:val="575AAE2C"/>
@@ -2588,7 +2816,7 @@
       </w:rPr>
     </w:lvl>
   </w:abstractNum>
-  <w:abstractNum w:abstractNumId="3" w15:restartNumberingAfterBreak="0">
+  <w:abstractNum w:abstractNumId="3">
     <w:nsid w:val="1E112A32"/>
     <w:multiLevelType w:val="multilevel"/>
     <w:tmpl w:val="19065104"/>
@@ -2737,7 +2965,7 @@
       </w:rPr>
     </w:lvl>
   </w:abstractNum>
-  <w:abstractNum w:abstractNumId="4" w15:restartNumberingAfterBreak="0">
+  <w:abstractNum w:abstractNumId="4">
     <w:nsid w:val="22E13EF4"/>
     <w:multiLevelType w:val="hybridMultilevel"/>
     <w:tmpl w:val="ACE8F402"/>
@@ -2850,7 +3078,7 @@
       </w:rPr>
     </w:lvl>
   </w:abstractNum>
-  <w:abstractNum w:abstractNumId="5" w15:restartNumberingAfterBreak="0">
+  <w:abstractNum w:abstractNumId="5">
     <w:nsid w:val="2EDB4ECF"/>
     <w:multiLevelType w:val="multilevel"/>
     <w:tmpl w:val="2908904C"/>
@@ -2972,7 +3200,7 @@
       </w:pPr>
     </w:lvl>
   </w:abstractNum>
-  <w:abstractNum w:abstractNumId="6" w15:restartNumberingAfterBreak="0">
+  <w:abstractNum w:abstractNumId="6">
     <w:nsid w:val="34F37F86"/>
     <w:multiLevelType w:val="multilevel"/>
     <w:tmpl w:val="08FAA98A"/>
@@ -3274,7 +3502,7 @@
       </w:rPr>
     </w:lvl>
   </w:abstractNum>
-  <w:abstractNum w:abstractNumId="7" w15:restartNumberingAfterBreak="0">
+  <w:abstractNum w:abstractNumId="7">
     <w:nsid w:val="46AF66D5"/>
     <w:multiLevelType w:val="multilevel"/>
     <w:tmpl w:val="F63C1A84"/>
@@ -3390,7 +3618,7 @@
       </w:pPr>
     </w:lvl>
   </w:abstractNum>
-  <w:abstractNum w:abstractNumId="8" w15:restartNumberingAfterBreak="0">
+  <w:abstractNum w:abstractNumId="8">
     <w:nsid w:val="5C9B6580"/>
     <w:multiLevelType w:val="multilevel"/>
     <w:tmpl w:val="75A4AF5E"/>
@@ -3539,7 +3767,7 @@
       </w:rPr>
     </w:lvl>
   </w:abstractNum>
-  <w:abstractNum w:abstractNumId="9" w15:restartNumberingAfterBreak="0">
+  <w:abstractNum w:abstractNumId="9">
     <w:nsid w:val="650F34DA"/>
     <w:multiLevelType w:val="multilevel"/>
     <w:tmpl w:val="B70E2AC8"/>
@@ -3688,7 +3916,7 @@
       </w:rPr>
     </w:lvl>
   </w:abstractNum>
-  <w:abstractNum w:abstractNumId="10" w15:restartNumberingAfterBreak="0">
+  <w:abstractNum w:abstractNumId="10">
     <w:nsid w:val="67A8745A"/>
     <w:multiLevelType w:val="multilevel"/>
     <w:tmpl w:val="BFD4B0F4"/>
@@ -3837,7 +4065,7 @@
       </w:rPr>
     </w:lvl>
   </w:abstractNum>
-  <w:abstractNum w:abstractNumId="11" w15:restartNumberingAfterBreak="0">
+  <w:abstractNum w:abstractNumId="11">
     <w:nsid w:val="6F4B5141"/>
     <w:multiLevelType w:val="multilevel"/>
     <w:tmpl w:val="CA1653B4"/>
@@ -3986,47 +4214,47 @@
       </w:rPr>
     </w:lvl>
   </w:abstractNum>
-  <w:num w:numId="1" w16cid:durableId="1203328859">
+  <w:num w:numId="1">
     <w:abstractNumId w:val="6"/>
   </w:num>
-  <w:num w:numId="2" w16cid:durableId="1861121619">
+  <w:num w:numId="2">
     <w:abstractNumId w:val="7"/>
   </w:num>
-  <w:num w:numId="3" w16cid:durableId="224878326">
+  <w:num w:numId="3">
     <w:abstractNumId w:val="0"/>
   </w:num>
-  <w:num w:numId="4" w16cid:durableId="654841818">
+  <w:num w:numId="4">
     <w:abstractNumId w:val="5"/>
   </w:num>
-  <w:num w:numId="5" w16cid:durableId="32073606">
+  <w:num w:numId="5">
     <w:abstractNumId w:val="4"/>
   </w:num>
-  <w:num w:numId="6" w16cid:durableId="1279531391">
+  <w:num w:numId="6">
     <w:abstractNumId w:val="8"/>
   </w:num>
-  <w:num w:numId="7" w16cid:durableId="2046056914">
+  <w:num w:numId="7">
     <w:abstractNumId w:val="11"/>
   </w:num>
-  <w:num w:numId="8" w16cid:durableId="1926497148">
+  <w:num w:numId="8">
     <w:abstractNumId w:val="3"/>
   </w:num>
-  <w:num w:numId="9" w16cid:durableId="448814376">
+  <w:num w:numId="9">
     <w:abstractNumId w:val="9"/>
   </w:num>
-  <w:num w:numId="10" w16cid:durableId="357124450">
+  <w:num w:numId="10">
     <w:abstractNumId w:val="2"/>
   </w:num>
-  <w:num w:numId="11" w16cid:durableId="1042168599">
+  <w:num w:numId="11">
     <w:abstractNumId w:val="10"/>
   </w:num>
-  <w:num w:numId="12" w16cid:durableId="689526770">
+  <w:num w:numId="12">
     <w:abstractNumId w:val="1"/>
   </w:num>
 </w:numbering>
 </file>
 
 <file path=word/styles.xml><?xml version="1.0" encoding="utf-8"?>
-<w:styles xmlns:mc="http://schemas.openxmlformats.org/markup-compatibility/2006" xmlns:r="http://schemas.openxmlformats.org/officeDocument/2006/relationships" xmlns:w="http://schemas.openxmlformats.org/wordprocessingml/2006/main" xmlns:w14="http://schemas.microsoft.com/office/word/2010/wordml" xmlns:w15="http://schemas.microsoft.com/office/word/2012/wordml" xmlns:w16cex="http://schemas.microsoft.com/office/word/2018/wordml/cex" xmlns:w16cid="http://schemas.microsoft.com/office/word/2016/wordml/cid" xmlns:w16="http://schemas.microsoft.com/office/word/2018/wordml" xmlns:w16sdtdh="http://schemas.microsoft.com/office/word/2020/wordml/sdtdatahash" xmlns:w16se="http://schemas.microsoft.com/office/word/2015/wordml/symex" mc:Ignorable="w14 w15 w16se w16cid w16 w16cex w16sdtdh">
+<w:styles xmlns:mc="http://schemas.openxmlformats.org/markup-compatibility/2006" xmlns:r="http://schemas.openxmlformats.org/officeDocument/2006/relationships" xmlns:w="http://schemas.openxmlformats.org/wordprocessingml/2006/main" xmlns:w14="http://schemas.microsoft.com/office/word/2010/wordml" mc:Ignorable="w14">
   <w:docDefaults>
     <w:rPrDefault>
       <w:rPr>
@@ -4040,383 +4268,146 @@
       </w:pPr>
     </w:pPrDefault>
   </w:docDefaults>
-  <w:latentStyles w:defLockedState="0" w:defUIPriority="99" w:defSemiHidden="0" w:defUnhideWhenUsed="0" w:defQFormat="0" w:count="376">
-    <w:lsdException w:name="Normal" w:uiPriority="0" w:qFormat="1"/>
-    <w:lsdException w:name="heading 1" w:uiPriority="9" w:qFormat="1"/>
-    <w:lsdException w:name="heading 2" w:semiHidden="1" w:uiPriority="0" w:unhideWhenUsed="1" w:qFormat="1"/>
-    <w:lsdException w:name="heading 3" w:semiHidden="1" w:uiPriority="0" w:unhideWhenUsed="1" w:qFormat="1"/>
-    <w:lsdException w:name="heading 4" w:semiHidden="1" w:uiPriority="9" w:unhideWhenUsed="1" w:qFormat="1"/>
-    <w:lsdException w:name="heading 5" w:semiHidden="1" w:uiPriority="9" w:unhideWhenUsed="1" w:qFormat="1"/>
-    <w:lsdException w:name="heading 6" w:semiHidden="1" w:uiPriority="9" w:unhideWhenUsed="1" w:qFormat="1"/>
-    <w:lsdException w:name="heading 7" w:semiHidden="1" w:uiPriority="9" w:unhideWhenUsed="1" w:qFormat="1"/>
-    <w:lsdException w:name="heading 8" w:semiHidden="1" w:uiPriority="9" w:unhideWhenUsed="1" w:qFormat="1"/>
-    <w:lsdException w:name="heading 9" w:semiHidden="1" w:uiPriority="9" w:unhideWhenUsed="1" w:qFormat="1"/>
-    <w:lsdException w:name="index 1" w:semiHidden="1" w:unhideWhenUsed="1"/>
-    <w:lsdException w:name="index 2" w:semiHidden="1" w:unhideWhenUsed="1"/>
-    <w:lsdException w:name="index 3" w:semiHidden="1" w:unhideWhenUsed="1"/>
-    <w:lsdException w:name="index 4" w:semiHidden="1" w:unhideWhenUsed="1"/>
-    <w:lsdException w:name="index 5" w:semiHidden="1" w:unhideWhenUsed="1"/>
-    <w:lsdException w:name="index 6" w:semiHidden="1" w:unhideWhenUsed="1"/>
-    <w:lsdException w:name="index 7" w:semiHidden="1" w:unhideWhenUsed="1"/>
-    <w:lsdException w:name="index 8" w:semiHidden="1" w:unhideWhenUsed="1"/>
-    <w:lsdException w:name="index 9" w:semiHidden="1" w:unhideWhenUsed="1"/>
-    <w:lsdException w:name="toc 1" w:semiHidden="1" w:uiPriority="39" w:unhideWhenUsed="1"/>
-    <w:lsdException w:name="toc 2" w:semiHidden="1" w:uiPriority="39" w:unhideWhenUsed="1"/>
-    <w:lsdException w:name="toc 3" w:semiHidden="1" w:uiPriority="39" w:unhideWhenUsed="1"/>
-    <w:lsdException w:name="toc 4" w:semiHidden="1" w:uiPriority="39" w:unhideWhenUsed="1"/>
-    <w:lsdException w:name="toc 5" w:semiHidden="1" w:uiPriority="39" w:unhideWhenUsed="1"/>
-    <w:lsdException w:name="toc 6" w:semiHidden="1" w:uiPriority="39" w:unhideWhenUsed="1"/>
-    <w:lsdException w:name="toc 7" w:semiHidden="1" w:uiPriority="39" w:unhideWhenUsed="1"/>
-    <w:lsdException w:name="toc 8" w:semiHidden="1" w:uiPriority="39" w:unhideWhenUsed="1"/>
-    <w:lsdException w:name="toc 9" w:semiHidden="1" w:uiPriority="39" w:unhideWhenUsed="1"/>
-    <w:lsdException w:name="Normal Indent" w:semiHidden="1" w:unhideWhenUsed="1"/>
-    <w:lsdException w:name="footnote text" w:semiHidden="1" w:unhideWhenUsed="1"/>
-    <w:lsdException w:name="annotation text" w:semiHidden="1" w:unhideWhenUsed="1"/>
-    <w:lsdException w:name="header" w:semiHidden="1" w:unhideWhenUsed="1"/>
-    <w:lsdException w:name="footer" w:semiHidden="1" w:unhideWhenUsed="1"/>
-    <w:lsdException w:name="index heading" w:semiHidden="1" w:unhideWhenUsed="1"/>
-    <w:lsdException w:name="caption" w:semiHidden="1" w:uiPriority="35" w:unhideWhenUsed="1" w:qFormat="1"/>
-    <w:lsdException w:name="table of figures" w:semiHidden="1" w:unhideWhenUsed="1"/>
-    <w:lsdException w:name="envelope address" w:semiHidden="1" w:unhideWhenUsed="1"/>
-    <w:lsdException w:name="envelope return" w:semiHidden="1" w:unhideWhenUsed="1"/>
-    <w:lsdException w:name="footnote reference" w:semiHidden="1" w:unhideWhenUsed="1"/>
-    <w:lsdException w:name="annotation reference" w:semiHidden="1" w:unhideWhenUsed="1"/>
-    <w:lsdException w:name="line number" w:semiHidden="1" w:unhideWhenUsed="1"/>
-    <w:lsdException w:name="page number" w:semiHidden="1" w:uiPriority="0" w:unhideWhenUsed="1"/>
-    <w:lsdException w:name="endnote reference" w:semiHidden="1" w:unhideWhenUsed="1"/>
-    <w:lsdException w:name="endnote text" w:semiHidden="1" w:unhideWhenUsed="1"/>
-    <w:lsdException w:name="table of authorities" w:semiHidden="1" w:unhideWhenUsed="1"/>
-    <w:lsdException w:name="macro" w:semiHidden="1" w:unhideWhenUsed="1"/>
-    <w:lsdException w:name="toa heading" w:semiHidden="1" w:unhideWhenUsed="1"/>
-    <w:lsdException w:name="List" w:semiHidden="1" w:unhideWhenUsed="1"/>
-    <w:lsdException w:name="List Bullet" w:semiHidden="1" w:unhideWhenUsed="1"/>
-    <w:lsdException w:name="List Number" w:semiHidden="1" w:unhideWhenUsed="1"/>
-    <w:lsdException w:name="List 2" w:semiHidden="1" w:unhideWhenUsed="1"/>
-    <w:lsdException w:name="List 3" w:semiHidden="1" w:unhideWhenUsed="1"/>
-    <w:lsdException w:name="List 4" w:semiHidden="1" w:unhideWhenUsed="1"/>
-    <w:lsdException w:name="List 5" w:semiHidden="1" w:unhideWhenUsed="1"/>
-    <w:lsdException w:name="List Bullet 2" w:semiHidden="1" w:unhideWhenUsed="1"/>
-    <w:lsdException w:name="List Bullet 3" w:semiHidden="1" w:unhideWhenUsed="1"/>
-    <w:lsdException w:name="List Bullet 4" w:semiHidden="1" w:unhideWhenUsed="1"/>
-    <w:lsdException w:name="List Bullet 5" w:semiHidden="1" w:unhideWhenUsed="1"/>
-    <w:lsdException w:name="List Number 2" w:semiHidden="1" w:unhideWhenUsed="1"/>
-    <w:lsdException w:name="List Number 3" w:semiHidden="1" w:unhideWhenUsed="1"/>
-    <w:lsdException w:name="List Number 4" w:semiHidden="1" w:unhideWhenUsed="1"/>
-    <w:lsdException w:name="List Number 5" w:semiHidden="1" w:unhideWhenUsed="1"/>
-    <w:lsdException w:name="Title" w:uiPriority="10" w:qFormat="1"/>
-    <w:lsdException w:name="Closing" w:semiHidden="1" w:unhideWhenUsed="1"/>
-    <w:lsdException w:name="Signature" w:semiHidden="1" w:unhideWhenUsed="1"/>
-    <w:lsdException w:name="Default Paragraph Font" w:semiHidden="1" w:uiPriority="1" w:unhideWhenUsed="1"/>
-    <w:lsdException w:name="Body Text" w:semiHidden="1" w:unhideWhenUsed="1"/>
-    <w:lsdException w:name="Body Text Indent" w:semiHidden="1" w:uiPriority="0" w:unhideWhenUsed="1"/>
-    <w:lsdException w:name="List Continue" w:semiHidden="1" w:unhideWhenUsed="1"/>
-    <w:lsdException w:name="List Continue 2" w:semiHidden="1" w:unhideWhenUsed="1"/>
-    <w:lsdException w:name="List Continue 3" w:semiHidden="1" w:unhideWhenUsed="1"/>
-    <w:lsdException w:name="List Continue 4" w:semiHidden="1" w:unhideWhenUsed="1"/>
-    <w:lsdException w:name="List Continue 5" w:semiHidden="1" w:unhideWhenUsed="1"/>
-    <w:lsdException w:name="Message Header" w:semiHidden="1" w:unhideWhenUsed="1"/>
-    <w:lsdException w:name="Subtitle" w:uiPriority="11" w:qFormat="1"/>
-    <w:lsdException w:name="Salutation" w:semiHidden="1" w:unhideWhenUsed="1"/>
-    <w:lsdException w:name="Date" w:semiHidden="1" w:unhideWhenUsed="1"/>
-    <w:lsdException w:name="Body Text First Indent" w:semiHidden="1" w:unhideWhenUsed="1"/>
-    <w:lsdException w:name="Body Text First Indent 2" w:semiHidden="1" w:unhideWhenUsed="1"/>
-    <w:lsdException w:name="Note Heading" w:semiHidden="1" w:unhideWhenUsed="1"/>
-    <w:lsdException w:name="Body Text 2" w:semiHidden="1" w:unhideWhenUsed="1"/>
-    <w:lsdException w:name="Body Text 3" w:semiHidden="1" w:unhideWhenUsed="1"/>
-    <w:lsdException w:name="Body Text Indent 2" w:semiHidden="1" w:unhideWhenUsed="1"/>
-    <w:lsdException w:name="Body Text Indent 3" w:semiHidden="1" w:unhideWhenUsed="1"/>
-    <w:lsdException w:name="Block Text" w:semiHidden="1" w:unhideWhenUsed="1"/>
-    <w:lsdException w:name="Hyperlink" w:semiHidden="1" w:unhideWhenUsed="1"/>
-    <w:lsdException w:name="FollowedHyperlink" w:semiHidden="1" w:unhideWhenUsed="1"/>
-    <w:lsdException w:name="Strong" w:uiPriority="22" w:qFormat="1"/>
-    <w:lsdException w:name="Emphasis" w:uiPriority="20" w:qFormat="1"/>
-    <w:lsdException w:name="Document Map" w:semiHidden="1" w:unhideWhenUsed="1"/>
-    <w:lsdException w:name="Plain Text" w:semiHidden="1" w:unhideWhenUsed="1"/>
-    <w:lsdException w:name="E-mail Signature" w:semiHidden="1" w:unhideWhenUsed="1"/>
-    <w:lsdException w:name="HTML Top of Form" w:semiHidden="1" w:unhideWhenUsed="1"/>
-    <w:lsdException w:name="HTML Bottom of Form" w:semiHidden="1" w:unhideWhenUsed="1"/>
-    <w:lsdException w:name="Normal (Web)" w:semiHidden="1" w:unhideWhenUsed="1"/>
-    <w:lsdException w:name="HTML Acronym" w:semiHidden="1" w:unhideWhenUsed="1"/>
-    <w:lsdException w:name="HTML Address" w:semiHidden="1" w:unhideWhenUsed="1"/>
-    <w:lsdException w:name="HTML Cite" w:semiHidden="1" w:unhideWhenUsed="1"/>
-    <w:lsdException w:name="HTML Code" w:semiHidden="1" w:unhideWhenUsed="1"/>
-    <w:lsdException w:name="HTML Definition" w:semiHidden="1" w:unhideWhenUsed="1"/>
-    <w:lsdException w:name="HTML Keyboard" w:semiHidden="1" w:unhideWhenUsed="1"/>
-    <w:lsdException w:name="HTML Preformatted" w:semiHidden="1" w:unhideWhenUsed="1"/>
-    <w:lsdException w:name="HTML Sample" w:semiHidden="1" w:unhideWhenUsed="1"/>
-    <w:lsdException w:name="HTML Typewriter" w:semiHidden="1" w:unhideWhenUsed="1"/>
-    <w:lsdException w:name="HTML Variable" w:semiHidden="1" w:unhideWhenUsed="1"/>
-    <w:lsdException w:name="Normal Table" w:semiHidden="1" w:unhideWhenUsed="1"/>
-    <w:lsdException w:name="annotation subject" w:semiHidden="1" w:unhideWhenUsed="1"/>
-    <w:lsdException w:name="No List" w:semiHidden="1" w:unhideWhenUsed="1"/>
-    <w:lsdException w:name="Outline List 1" w:semiHidden="1" w:unhideWhenUsed="1"/>
-    <w:lsdException w:name="Outline List 2" w:semiHidden="1" w:unhideWhenUsed="1"/>
-    <w:lsdException w:name="Outline List 3" w:semiHidden="1" w:unhideWhenUsed="1"/>
-    <w:lsdException w:name="Table Simple 1" w:semiHidden="1" w:unhideWhenUsed="1"/>
-    <w:lsdException w:name="Table Simple 2" w:semiHidden="1" w:unhideWhenUsed="1"/>
-    <w:lsdException w:name="Table Simple 3" w:semiHidden="1" w:unhideWhenUsed="1"/>
-    <w:lsdException w:name="Table Classic 1" w:semiHidden="1" w:unhideWhenUsed="1"/>
-    <w:lsdException w:name="Table Classic 2" w:semiHidden="1" w:unhideWhenUsed="1"/>
-    <w:lsdException w:name="Table Classic 3" w:semiHidden="1" w:unhideWhenUsed="1"/>
-    <w:lsdException w:name="Table Classic 4" w:semiHidden="1" w:unhideWhenUsed="1"/>
-    <w:lsdException w:name="Table Colorful 1" w:semiHidden="1" w:unhideWhenUsed="1"/>
-    <w:lsdException w:name="Table Colorful 2" w:semiHidden="1" w:unhideWhenUsed="1"/>
-    <w:lsdException w:name="Table Colorful 3" w:semiHidden="1" w:unhideWhenUsed="1"/>
-    <w:lsdException w:name="Table Columns 1" w:semiHidden="1" w:unhideWhenUsed="1"/>
-    <w:lsdException w:name="Table Columns 2" w:semiHidden="1" w:unhideWhenUsed="1"/>
-    <w:lsdException w:name="Table Columns 3" w:semiHidden="1" w:unhideWhenUsed="1"/>
-    <w:lsdException w:name="Table Columns 4" w:semiHidden="1" w:unhideWhenUsed="1"/>
-    <w:lsdException w:name="Table Columns 5" w:semiHidden="1" w:unhideWhenUsed="1"/>
-    <w:lsdException w:name="Table Grid 1" w:semiHidden="1" w:unhideWhenUsed="1"/>
-    <w:lsdException w:name="Table Grid 2" w:semiHidden="1" w:unhideWhenUsed="1"/>
-    <w:lsdException w:name="Table Grid 3" w:semiHidden="1" w:unhideWhenUsed="1"/>
-    <w:lsdException w:name="Table Grid 4" w:semiHidden="1" w:unhideWhenUsed="1"/>
-    <w:lsdException w:name="Table Grid 5" w:semiHidden="1" w:unhideWhenUsed="1"/>
-    <w:lsdException w:name="Table Grid 6" w:semiHidden="1" w:unhideWhenUsed="1"/>
-    <w:lsdException w:name="Table Grid 7" w:semiHidden="1" w:unhideWhenUsed="1"/>
-    <w:lsdException w:name="Table Grid 8" w:semiHidden="1" w:unhideWhenUsed="1"/>
-    <w:lsdException w:name="Table List 1" w:semiHidden="1" w:unhideWhenUsed="1"/>
-    <w:lsdException w:name="Table List 2" w:semiHidden="1" w:unhideWhenUsed="1"/>
-    <w:lsdException w:name="Table List 3" w:semiHidden="1" w:unhideWhenUsed="1"/>
-    <w:lsdException w:name="Table List 4" w:semiHidden="1" w:unhideWhenUsed="1"/>
-    <w:lsdException w:name="Table List 5" w:semiHidden="1" w:unhideWhenUsed="1"/>
-    <w:lsdException w:name="Table List 6" w:semiHidden="1" w:unhideWhenUsed="1"/>
-    <w:lsdException w:name="Table List 7" w:semiHidden="1" w:unhideWhenUsed="1"/>
-    <w:lsdException w:name="Table List 8" w:semiHidden="1" w:unhideWhenUsed="1"/>
-    <w:lsdException w:name="Table 3D effects 1" w:semiHidden="1" w:unhideWhenUsed="1"/>
-    <w:lsdException w:name="Table 3D effects 2" w:semiHidden="1" w:unhideWhenUsed="1"/>
-    <w:lsdException w:name="Table 3D effects 3" w:semiHidden="1" w:unhideWhenUsed="1"/>
-    <w:lsdException w:name="Table Contemporary" w:semiHidden="1" w:unhideWhenUsed="1"/>
-    <w:lsdException w:name="Table Elegant" w:semiHidden="1" w:unhideWhenUsed="1"/>
-    <w:lsdException w:name="Table Professional" w:semiHidden="1" w:unhideWhenUsed="1"/>
-    <w:lsdException w:name="Table Subtle 1" w:semiHidden="1" w:unhideWhenUsed="1"/>
-    <w:lsdException w:name="Table Subtle 2" w:semiHidden="1" w:unhideWhenUsed="1"/>
-    <w:lsdException w:name="Table Web 1" w:semiHidden="1" w:unhideWhenUsed="1"/>
-    <w:lsdException w:name="Table Web 2" w:semiHidden="1" w:unhideWhenUsed="1"/>
-    <w:lsdException w:name="Table Web 3" w:semiHidden="1" w:unhideWhenUsed="1"/>
-    <w:lsdException w:name="Balloon Text" w:semiHidden="1" w:unhideWhenUsed="1"/>
-    <w:lsdException w:name="Table Grid" w:uiPriority="59"/>
-    <w:lsdException w:name="Table Theme" w:semiHidden="1" w:unhideWhenUsed="1"/>
-    <w:lsdException w:name="Placeholder Text" w:semiHidden="1"/>
-    <w:lsdException w:name="No Spacing" w:uiPriority="1" w:qFormat="1"/>
-    <w:lsdException w:name="Light Shading" w:uiPriority="60"/>
-    <w:lsdException w:name="Light List" w:uiPriority="61"/>
-    <w:lsdException w:name="Light Grid" w:uiPriority="62"/>
-    <w:lsdException w:name="Medium Shading 1" w:uiPriority="63"/>
-    <w:lsdException w:name="Medium Shading 2" w:uiPriority="64"/>
-    <w:lsdException w:name="Medium List 1" w:uiPriority="65"/>
-    <w:lsdException w:name="Medium List 2" w:uiPriority="66"/>
-    <w:lsdException w:name="Medium Grid 1" w:uiPriority="67"/>
-    <w:lsdException w:name="Medium Grid 2" w:uiPriority="68"/>
-    <w:lsdException w:name="Medium Grid 3" w:uiPriority="69"/>
-    <w:lsdException w:name="Dark List" w:uiPriority="70"/>
-    <w:lsdException w:name="Colorful Shading" w:uiPriority="71"/>
-    <w:lsdException w:name="Colorful List" w:uiPriority="72"/>
-    <w:lsdException w:name="Colorful Grid" w:uiPriority="73"/>
-    <w:lsdException w:name="Light Shading Accent 1" w:uiPriority="60"/>
-    <w:lsdException w:name="Light List Accent 1" w:uiPriority="61"/>
-    <w:lsdException w:name="Light Grid Accent 1" w:uiPriority="62"/>
-    <w:lsdException w:name="Medium Shading 1 Accent 1" w:uiPriority="63"/>
-    <w:lsdException w:name="Medium Shading 2 Accent 1" w:uiPriority="64"/>
-    <w:lsdException w:name="Medium List 1 Accent 1" w:uiPriority="65"/>
-    <w:lsdException w:name="Revision" w:semiHidden="1"/>
-    <w:lsdException w:name="List Paragraph" w:uiPriority="34" w:qFormat="1"/>
-    <w:lsdException w:name="Quote" w:uiPriority="29" w:qFormat="1"/>
-    <w:lsdException w:name="Intense Quote" w:uiPriority="30" w:qFormat="1"/>
-    <w:lsdException w:name="Medium List 2 Accent 1" w:uiPriority="66"/>
-    <w:lsdException w:name="Medium Grid 1 Accent 1" w:uiPriority="67"/>
-    <w:lsdException w:name="Medium Grid 2 Accent 1" w:uiPriority="68"/>
-    <w:lsdException w:name="Medium Grid 3 Accent 1" w:uiPriority="69"/>
-    <w:lsdException w:name="Dark List Accent 1" w:uiPriority="70"/>
-    <w:lsdException w:name="Colorful Shading Accent 1" w:uiPriority="71"/>
-    <w:lsdException w:name="Colorful List Accent 1" w:uiPriority="72"/>
-    <w:lsdException w:name="Colorful Grid Accent 1" w:uiPriority="73"/>
-    <w:lsdException w:name="Light Shading Accent 2" w:uiPriority="60"/>
-    <w:lsdException w:name="Light List Accent 2" w:uiPriority="61"/>
-    <w:lsdException w:name="Light Grid Accent 2" w:uiPriority="62"/>
-    <w:lsdException w:name="Medium Shading 1 Accent 2" w:uiPriority="63"/>
-    <w:lsdException w:name="Medium Shading 2 Accent 2" w:uiPriority="64"/>
-    <w:lsdException w:name="Medium List 1 Accent 2" w:uiPriority="65"/>
-    <w:lsdException w:name="Medium List 2 Accent 2" w:uiPriority="66"/>
-    <w:lsdException w:name="Medium Grid 1 Accent 2" w:uiPriority="67"/>
-    <w:lsdException w:name="Medium Grid 2 Accent 2" w:uiPriority="68"/>
-    <w:lsdException w:name="Medium Grid 3 Accent 2" w:uiPriority="69"/>
-    <w:lsdException w:name="Dark List Accent 2" w:uiPriority="70"/>
-    <w:lsdException w:name="Colorful Shading Accent 2" w:uiPriority="71"/>
-    <w:lsdException w:name="Colorful List Accent 2" w:uiPriority="72"/>
-    <w:lsdException w:name="Colorful Grid Accent 2" w:uiPriority="73"/>
-    <w:lsdException w:name="Light Shading Accent 3" w:uiPriority="60"/>
-    <w:lsdException w:name="Light List Accent 3" w:uiPriority="61"/>
-    <w:lsdException w:name="Light Grid Accent 3" w:uiPriority="62"/>
-    <w:lsdException w:name="Medium Shading 1 Accent 3" w:uiPriority="63"/>
-    <w:lsdException w:name="Medium Shading 2 Accent 3" w:uiPriority="64"/>
-    <w:lsdException w:name="Medium List 1 Accent 3" w:uiPriority="65"/>
-    <w:lsdException w:name="Medium List 2 Accent 3" w:uiPriority="66"/>
-    <w:lsdException w:name="Medium Grid 1 Accent 3" w:uiPriority="67"/>
-    <w:lsdException w:name="Medium Grid 2 Accent 3" w:uiPriority="68"/>
-    <w:lsdException w:name="Medium Grid 3 Accent 3" w:uiPriority="69"/>
-    <w:lsdException w:name="Dark List Accent 3" w:uiPriority="70"/>
-    <w:lsdException w:name="Colorful Shading Accent 3" w:uiPriority="71"/>
-    <w:lsdException w:name="Colorful List Accent 3" w:uiPriority="72"/>
-    <w:lsdException w:name="Colorful Grid Accent 3" w:uiPriority="73"/>
-    <w:lsdException w:name="Light Shading Accent 4" w:uiPriority="60"/>
-    <w:lsdException w:name="Light List Accent 4" w:uiPriority="61"/>
-    <w:lsdException w:name="Light Grid Accent 4" w:uiPriority="62"/>
-    <w:lsdException w:name="Medium Shading 1 Accent 4" w:uiPriority="63"/>
-    <w:lsdException w:name="Medium Shading 2 Accent 4" w:uiPriority="64"/>
-    <w:lsdException w:name="Medium List 1 Accent 4" w:uiPriority="65"/>
-    <w:lsdException w:name="Medium List 2 Accent 4" w:uiPriority="66"/>
-    <w:lsdException w:name="Medium Grid 1 Accent 4" w:uiPriority="67"/>
-    <w:lsdException w:name="Medium Grid 2 Accent 4" w:uiPriority="68"/>
-    <w:lsdException w:name="Medium Grid 3 Accent 4" w:uiPriority="69"/>
-    <w:lsdException w:name="Dark List Accent 4" w:uiPriority="70"/>
-    <w:lsdException w:name="Colorful Shading Accent 4" w:uiPriority="71"/>
-    <w:lsdException w:name="Colorful List Accent 4" w:uiPriority="72"/>
-    <w:lsdException w:name="Colorful Grid Accent 4" w:uiPriority="73"/>
-    <w:lsdException w:name="Light Shading Accent 5" w:uiPriority="60"/>
-    <w:lsdException w:name="Light List Accent 5" w:uiPriority="61"/>
-    <w:lsdException w:name="Light Grid Accent 5" w:uiPriority="62"/>
-    <w:lsdException w:name="Medium Shading 1 Accent 5" w:uiPriority="63"/>
-    <w:lsdException w:name="Medium Shading 2 Accent 5" w:uiPriority="64"/>
-    <w:lsdException w:name="Medium List 1 Accent 5" w:uiPriority="65"/>
-    <w:lsdException w:name="Medium List 2 Accent 5" w:uiPriority="66"/>
-    <w:lsdException w:name="Medium Grid 1 Accent 5" w:uiPriority="67"/>
-    <w:lsdException w:name="Medium Grid 2 Accent 5" w:uiPriority="68"/>
-    <w:lsdException w:name="Medium Grid 3 Accent 5" w:uiPriority="69"/>
-    <w:lsdException w:name="Dark List Accent 5" w:uiPriority="70"/>
-    <w:lsdException w:name="Colorful Shading Accent 5" w:uiPriority="71"/>
-    <w:lsdException w:name="Colorful List Accent 5" w:uiPriority="72"/>
-    <w:lsdException w:name="Colorful Grid Accent 5" w:uiPriority="73"/>
-    <w:lsdException w:name="Light Shading Accent 6" w:uiPriority="60"/>
-    <w:lsdException w:name="Light List Accent 6" w:uiPriority="61"/>
-    <w:lsdException w:name="Light Grid Accent 6" w:uiPriority="62"/>
-    <w:lsdException w:name="Medium Shading 1 Accent 6" w:uiPriority="63"/>
-    <w:lsdException w:name="Medium Shading 2 Accent 6" w:uiPriority="64"/>
-    <w:lsdException w:name="Medium List 1 Accent 6" w:uiPriority="65"/>
-    <w:lsdException w:name="Medium List 2 Accent 6" w:uiPriority="66"/>
-    <w:lsdException w:name="Medium Grid 1 Accent 6" w:uiPriority="67"/>
-    <w:lsdException w:name="Medium Grid 2 Accent 6" w:uiPriority="68"/>
-    <w:lsdException w:name="Medium Grid 3 Accent 6" w:uiPriority="69"/>
-    <w:lsdException w:name="Dark List Accent 6" w:uiPriority="70"/>
-    <w:lsdException w:name="Colorful Shading Accent 6" w:uiPriority="71"/>
-    <w:lsdException w:name="Colorful List Accent 6" w:uiPriority="72"/>
-    <w:lsdException w:name="Colorful Grid Accent 6" w:uiPriority="73"/>
-    <w:lsdException w:name="Subtle Emphasis" w:uiPriority="19" w:qFormat="1"/>
-    <w:lsdException w:name="Intense Emphasis" w:uiPriority="21" w:qFormat="1"/>
-    <w:lsdException w:name="Subtle Reference" w:uiPriority="31" w:qFormat="1"/>
-    <w:lsdException w:name="Intense Reference" w:uiPriority="32" w:qFormat="1"/>
-    <w:lsdException w:name="Book Title" w:uiPriority="33" w:qFormat="1"/>
-    <w:lsdException w:name="Bibliography" w:semiHidden="1" w:uiPriority="37" w:unhideWhenUsed="1"/>
-    <w:lsdException w:name="TOC Heading" w:semiHidden="1" w:uiPriority="39" w:unhideWhenUsed="1" w:qFormat="1"/>
-    <w:lsdException w:name="Plain Table 1" w:uiPriority="41"/>
-    <w:lsdException w:name="Plain Table 2" w:uiPriority="42"/>
-    <w:lsdException w:name="Plain Table 3" w:uiPriority="43"/>
-    <w:lsdException w:name="Plain Table 4" w:uiPriority="44"/>
-    <w:lsdException w:name="Plain Table 5" w:uiPriority="45"/>
-    <w:lsdException w:name="Grid Table Light" w:uiPriority="40"/>
-    <w:lsdException w:name="Grid Table 1 Light" w:uiPriority="46"/>
-    <w:lsdException w:name="Grid Table 2" w:uiPriority="47"/>
-    <w:lsdException w:name="Grid Table 3" w:uiPriority="48"/>
-    <w:lsdException w:name="Grid Table 4" w:uiPriority="49"/>
-    <w:lsdException w:name="Grid Table 5 Dark" w:uiPriority="50"/>
-    <w:lsdException w:name="Grid Table 6 Colorful" w:uiPriority="51"/>
-    <w:lsdException w:name="Grid Table 7 Colorful" w:uiPriority="52"/>
-    <w:lsdException w:name="Grid Table 1 Light Accent 1" w:uiPriority="46"/>
-    <w:lsdException w:name="Grid Table 2 Accent 1" w:uiPriority="47"/>
-    <w:lsdException w:name="Grid Table 3 Accent 1" w:uiPriority="48"/>
-    <w:lsdException w:name="Grid Table 4 Accent 1" w:uiPriority="49"/>
-    <w:lsdException w:name="Grid Table 5 Dark Accent 1" w:uiPriority="50"/>
-    <w:lsdException w:name="Grid Table 6 Colorful Accent 1" w:uiPriority="51"/>
-    <w:lsdException w:name="Grid Table 7 Colorful Accent 1" w:uiPriority="52"/>
-    <w:lsdException w:name="Grid Table 1 Light Accent 2" w:uiPriority="46"/>
-    <w:lsdException w:name="Grid Table 2 Accent 2" w:uiPriority="47"/>
-    <w:lsdException w:name="Grid Table 3 Accent 2" w:uiPriority="48"/>
-    <w:lsdException w:name="Grid Table 4 Accent 2" w:uiPriority="49"/>
-    <w:lsdException w:name="Grid Table 5 Dark Accent 2" w:uiPriority="50"/>
-    <w:lsdException w:name="Grid Table 6 Colorful Accent 2" w:uiPriority="51"/>
-    <w:lsdException w:name="Grid Table 7 Colorful Accent 2" w:uiPriority="52"/>
-    <w:lsdException w:name="Grid Table 1 Light Accent 3" w:uiPriority="46"/>
-    <w:lsdException w:name="Grid Table 2 Accent 3" w:uiPriority="47"/>
-    <w:lsdException w:name="Grid Table 3 Accent 3" w:uiPriority="48"/>
-    <w:lsdException w:name="Grid Table 4 Accent 3" w:uiPriority="49"/>
-    <w:lsdException w:name="Grid Table 5 Dark Accent 3" w:uiPriority="50"/>
-    <w:lsdException w:name="Grid Table 6 Colorful Accent 3" w:uiPriority="51"/>
-    <w:lsdException w:name="Grid Table 7 Colorful Accent 3" w:uiPriority="52"/>
-    <w:lsdException w:name="Grid Table 1 Light Accent 4" w:uiPriority="46"/>
-    <w:lsdException w:name="Grid Table 2 Accent 4" w:uiPriority="47"/>
-    <w:lsdException w:name="Grid Table 3 Accent 4" w:uiPriority="48"/>
-    <w:lsdException w:name="Grid Table 4 Accent 4" w:uiPriority="49"/>
-    <w:lsdException w:name="Grid Table 5 Dark Accent 4" w:uiPriority="50"/>
-    <w:lsdException w:name="Grid Table 6 Colorful Accent 4" w:uiPriority="51"/>
-    <w:lsdException w:name="Grid Table 7 Colorful Accent 4" w:uiPriority="52"/>
-    <w:lsdException w:name="Grid Table 1 Light Accent 5" w:uiPriority="46"/>
-    <w:lsdException w:name="Grid Table 2 Accent 5" w:uiPriority="47"/>
-    <w:lsdException w:name="Grid Table 3 Accent 5" w:uiPriority="48"/>
-    <w:lsdException w:name="Grid Table 4 Accent 5" w:uiPriority="49"/>
-    <w:lsdException w:name="Grid Table 5 Dark Accent 5" w:uiPriority="50"/>
-    <w:lsdException w:name="Grid Table 6 Colorful Accent 5" w:uiPriority="51"/>
-    <w:lsdException w:name="Grid Table 7 Colorful Accent 5" w:uiPriority="52"/>
-    <w:lsdException w:name="Grid Table 1 Light Accent 6" w:uiPriority="46"/>
-    <w:lsdException w:name="Grid Table 2 Accent 6" w:uiPriority="47"/>
-    <w:lsdException w:name="Grid Table 3 Accent 6" w:uiPriority="48"/>
-    <w:lsdException w:name="Grid Table 4 Accent 6" w:uiPriority="49"/>
-    <w:lsdException w:name="Grid Table 5 Dark Accent 6" w:uiPriority="50"/>
-    <w:lsdException w:name="Grid Table 6 Colorful Accent 6" w:uiPriority="51"/>
-    <w:lsdException w:name="Grid Table 7 Colorful Accent 6" w:uiPriority="52"/>
-    <w:lsdException w:name="List Table 1 Light" w:uiPriority="46"/>
-    <w:lsdException w:name="List Table 2" w:uiPriority="47"/>
-    <w:lsdException w:name="List Table 3" w:uiPriority="48"/>
-    <w:lsdException w:name="List Table 4" w:uiPriority="49"/>
-    <w:lsdException w:name="List Table 5 Dark" w:uiPriority="50"/>
-    <w:lsdException w:name="List Table 6 Colorful" w:uiPriority="51"/>
-    <w:lsdException w:name="List Table 7 Colorful" w:uiPriority="52"/>
-    <w:lsdException w:name="List Table 1 Light Accent 1" w:uiPriority="46"/>
-    <w:lsdException w:name="List Table 2 Accent 1" w:uiPriority="47"/>
-    <w:lsdException w:name="List Table 3 Accent 1" w:uiPriority="48"/>
-    <w:lsdException w:name="List Table 4 Accent 1" w:uiPriority="49"/>
-    <w:lsdException w:name="List Table 5 Dark Accent 1" w:uiPriority="50"/>
-    <w:lsdException w:name="List Table 6 Colorful Accent 1" w:uiPriority="51"/>
-    <w:lsdException w:name="List Table 7 Colorful Accent 1" w:uiPriority="52"/>
-    <w:lsdException w:name="List Table 1 Light Accent 2" w:uiPriority="46"/>
-    <w:lsdException w:name="List Table 2 Accent 2" w:uiPriority="47"/>
-    <w:lsdException w:name="List Table 3 Accent 2" w:uiPriority="48"/>
-    <w:lsdException w:name="List Table 4 Accent 2" w:uiPriority="49"/>
-    <w:lsdException w:name="List Table 5 Dark Accent 2" w:uiPriority="50"/>
-    <w:lsdException w:name="List Table 6 Colorful Accent 2" w:uiPriority="51"/>
-    <w:lsdException w:name="List Table 7 Colorful Accent 2" w:uiPriority="52"/>
-    <w:lsdException w:name="List Table 1 Light Accent 3" w:uiPriority="46"/>
-    <w:lsdException w:name="List Table 2 Accent 3" w:uiPriority="47"/>
-    <w:lsdException w:name="List Table 3 Accent 3" w:uiPriority="48"/>
-    <w:lsdException w:name="List Table 4 Accent 3" w:uiPriority="49"/>
-    <w:lsdException w:name="List Table 5 Dark Accent 3" w:uiPriority="50"/>
-    <w:lsdException w:name="List Table 6 Colorful Accent 3" w:uiPriority="51"/>
-    <w:lsdException w:name="List Table 7 Colorful Accent 3" w:uiPriority="52"/>
-    <w:lsdException w:name="List Table 1 Light Accent 4" w:uiPriority="46"/>
-    <w:lsdException w:name="List Table 2 Accent 4" w:uiPriority="47"/>
-    <w:lsdException w:name="List Table 3 Accent 4" w:uiPriority="48"/>
-    <w:lsdException w:name="List Table 4 Accent 4" w:uiPriority="49"/>
-    <w:lsdException w:name="List Table 5 Dark Accent 4" w:uiPriority="50"/>
-    <w:lsdException w:name="List Table 6 Colorful Accent 4" w:uiPriority="51"/>
-    <w:lsdException w:name="List Table 7 Colorful Accent 4" w:uiPriority="52"/>
-    <w:lsdException w:name="List Table 1 Light Accent 5" w:uiPriority="46"/>
-    <w:lsdException w:name="List Table 2 Accent 5" w:uiPriority="47"/>
-    <w:lsdException w:name="List Table 3 Accent 5" w:uiPriority="48"/>
-    <w:lsdException w:name="List Table 4 Accent 5" w:uiPriority="49"/>
-    <w:lsdException w:name="List Table 5 Dark Accent 5" w:uiPriority="50"/>
-    <w:lsdException w:name="List Table 6 Colorful Accent 5" w:uiPriority="51"/>
-    <w:lsdException w:name="List Table 7 Colorful Accent 5" w:uiPriority="52"/>
-    <w:lsdException w:name="List Table 1 Light Accent 6" w:uiPriority="46"/>
-    <w:lsdException w:name="List Table 2 Accent 6" w:uiPriority="47"/>
-    <w:lsdException w:name="List Table 3 Accent 6" w:uiPriority="48"/>
-    <w:lsdException w:name="List Table 4 Accent 6" w:uiPriority="49"/>
-    <w:lsdException w:name="List Table 5 Dark Accent 6" w:uiPriority="50"/>
-    <w:lsdException w:name="List Table 6 Colorful Accent 6" w:uiPriority="51"/>
-    <w:lsdException w:name="List Table 7 Colorful Accent 6" w:uiPriority="52"/>
-    <w:lsdException w:name="Mention" w:semiHidden="1" w:unhideWhenUsed="1"/>
-    <w:lsdException w:name="Smart Hyperlink" w:semiHidden="1" w:unhideWhenUsed="1"/>
-    <w:lsdException w:name="Hashtag" w:semiHidden="1" w:unhideWhenUsed="1"/>
-    <w:lsdException w:name="Unresolved Mention" w:semiHidden="1" w:unhideWhenUsed="1"/>
-    <w:lsdException w:name="Smart Link" w:semiHidden="1" w:unhideWhenUsed="1"/>
+  <w:latentStyles w:defLockedState="0" w:defUIPriority="99" w:defSemiHidden="1" w:defUnhideWhenUsed="1" w:defQFormat="0" w:count="267">
+    <w:lsdException w:name="Normal" w:semiHidden="0" w:uiPriority="0" w:unhideWhenUsed="0" w:qFormat="1"/>
+    <w:lsdException w:name="heading 1" w:semiHidden="0" w:uiPriority="9" w:unhideWhenUsed="0" w:qFormat="1"/>
+    <w:lsdException w:name="heading 2" w:uiPriority="0" w:qFormat="1"/>
+    <w:lsdException w:name="heading 3" w:uiPriority="0" w:qFormat="1"/>
+    <w:lsdException w:name="heading 4" w:uiPriority="9" w:qFormat="1"/>
+    <w:lsdException w:name="heading 5" w:uiPriority="9" w:qFormat="1"/>
+    <w:lsdException w:name="heading 6" w:uiPriority="9" w:qFormat="1"/>
+    <w:lsdException w:name="heading 7" w:uiPriority="9" w:qFormat="1"/>
+    <w:lsdException w:name="heading 8" w:uiPriority="9" w:qFormat="1"/>
+    <w:lsdException w:name="heading 9" w:uiPriority="9" w:qFormat="1"/>
+    <w:lsdException w:name="toc 1" w:uiPriority="39"/>
+    <w:lsdException w:name="toc 2" w:uiPriority="39"/>
+    <w:lsdException w:name="toc 3" w:uiPriority="39"/>
+    <w:lsdException w:name="toc 4" w:uiPriority="39"/>
+    <w:lsdException w:name="toc 5" w:uiPriority="39"/>
+    <w:lsdException w:name="toc 6" w:uiPriority="39"/>
+    <w:lsdException w:name="toc 7" w:uiPriority="39"/>
+    <w:lsdException w:name="toc 8" w:uiPriority="39"/>
+    <w:lsdException w:name="toc 9" w:uiPriority="39"/>
+    <w:lsdException w:name="caption" w:uiPriority="35" w:qFormat="1"/>
+    <w:lsdException w:name="page number" w:uiPriority="0"/>
+    <w:lsdException w:name="Title" w:semiHidden="0" w:uiPriority="10" w:unhideWhenUsed="0" w:qFormat="1"/>
+    <w:lsdException w:name="Default Paragraph Font" w:uiPriority="1"/>
+    <w:lsdException w:name="Body Text Indent" w:uiPriority="0"/>
+    <w:lsdException w:name="Subtitle" w:semiHidden="0" w:uiPriority="11" w:unhideWhenUsed="0" w:qFormat="1"/>
+    <w:lsdException w:name="Strong" w:semiHidden="0" w:uiPriority="22" w:unhideWhenUsed="0" w:qFormat="1"/>
+    <w:lsdException w:name="Emphasis" w:semiHidden="0" w:uiPriority="20" w:unhideWhenUsed="0" w:qFormat="1"/>
+    <w:lsdException w:name="Table Grid" w:semiHidden="0" w:uiPriority="59" w:unhideWhenUsed="0"/>
+    <w:lsdException w:name="Placeholder Text" w:unhideWhenUsed="0"/>
+    <w:lsdException w:name="No Spacing" w:semiHidden="0" w:uiPriority="1" w:unhideWhenUsed="0" w:qFormat="1"/>
+    <w:lsdException w:name="Light Shading" w:semiHidden="0" w:uiPriority="60" w:unhideWhenUsed="0"/>
+    <w:lsdException w:name="Light List" w:semiHidden="0" w:uiPriority="61" w:unhideWhenUsed="0"/>
+    <w:lsdException w:name="Light Grid" w:semiHidden="0" w:uiPriority="62" w:unhideWhenUsed="0"/>
+    <w:lsdException w:name="Medium Shading 1" w:semiHidden="0" w:uiPriority="63" w:unhideWhenUsed="0"/>
+    <w:lsdException w:name="Medium Shading 2" w:semiHidden="0" w:uiPriority="64" w:unhideWhenUsed="0"/>
+    <w:lsdException w:name="Medium List 1" w:semiHidden="0" w:uiPriority="65" w:unhideWhenUsed="0"/>
+    <w:lsdException w:name="Medium List 2" w:semiHidden="0" w:uiPriority="66" w:unhideWhenUsed="0"/>
+    <w:lsdException w:name="Medium Grid 1" w:semiHidden="0" w:uiPriority="67" w:unhideWhenUsed="0"/>
+    <w:lsdException w:name="Medium Grid 2" w:semiHidden="0" w:uiPriority="68" w:unhideWhenUsed="0"/>
+    <w:lsdException w:name="Medium Grid 3" w:semiHidden="0" w:uiPriority="69" w:unhideWhenUsed="0"/>
+    <w:lsdException w:name="Dark List" w:semiHidden="0" w:uiPriority="70" w:unhideWhenUsed="0"/>
+    <w:lsdException w:name="Colorful Shading" w:semiHidden="0" w:uiPriority="71" w:unhideWhenUsed="0"/>
+    <w:lsdException w:name="Colorful List" w:semiHidden="0" w:uiPriority="72" w:unhideWhenUsed="0"/>
+    <w:lsdException w:name="Colorful Grid" w:semiHidden="0" w:uiPriority="73" w:unhideWhenUsed="0"/>
+    <w:lsdException w:name="Light Shading Accent 1" w:semiHidden="0" w:uiPriority="60" w:unhideWhenUsed="0"/>
+    <w:lsdException w:name="Light List Accent 1" w:semiHidden="0" w:uiPriority="61" w:unhideWhenUsed="0"/>
+    <w:lsdException w:name="Light Grid Accent 1" w:semiHidden="0" w:uiPriority="62" w:unhideWhenUsed="0"/>
+    <w:lsdException w:name="Medium Shading 1 Accent 1" w:semiHidden="0" w:uiPriority="63" w:unhideWhenUsed="0"/>
+    <w:lsdException w:name="Medium Shading 2 Accent 1" w:semiHidden="0" w:uiPriority="64" w:unhideWhenUsed="0"/>
+    <w:lsdException w:name="Medium List 1 Accent 1" w:semiHidden="0" w:uiPriority="65" w:unhideWhenUsed="0"/>
+    <w:lsdException w:name="Revision" w:unhideWhenUsed="0"/>
+    <w:lsdException w:name="List Paragraph" w:semiHidden="0" w:uiPriority="34" w:unhideWhenUsed="0" w:qFormat="1"/>
+    <w:lsdException w:name="Quote" w:semiHidden="0" w:uiPriority="29" w:unhideWhenUsed="0" w:qFormat="1"/>
+    <w:lsdException w:name="Intense Quote" w:semiHidden="0" w:uiPriority="30" w:unhideWhenUsed="0" w:qFormat="1"/>
+    <w:lsdException w:name="Medium List 2 Accent 1" w:semiHidden="0" w:uiPriority="66" w:unhideWhenUsed="0"/>
+    <w:lsdException w:name="Medium Grid 1 Accent 1" w:semiHidden="0" w:uiPriority="67" w:unhideWhenUsed="0"/>
+    <w:lsdException w:name="Medium Grid 2 Accent 1" w:semiHidden="0" w:uiPriority="68" w:unhideWhenUsed="0"/>
+    <w:lsdException w:name="Medium Grid 3 Accent 1" w:semiHidden="0" w:uiPriority="69" w:unhideWhenUsed="0"/>
+    <w:lsdException w:name="Dark List Accent 1" w:semiHidden="0" w:uiPriority="70" w:unhideWhenUsed="0"/>
+    <w:lsdException w:name="Colorful Shading Accent 1" w:semiHidden="0" w:uiPriority="71" w:unhideWhenUsed="0"/>
+    <w:lsdException w:name="Colorful List Accent 1" w:semiHidden="0" w:uiPriority="72" w:unhideWhenUsed="0"/>
+    <w:lsdException w:name="Colorful Grid Accent 1" w:semiHidden="0" w:uiPriority="73" w:unhideWhenUsed="0"/>
+    <w:lsdException w:name="Light Shading Accent 2" w:semiHidden="0" w:uiPriority="60" w:unhideWhenUsed="0"/>
+    <w:lsdException w:name="Light List Accent 2" w:semiHidden="0" w:uiPriority="61" w:unhideWhenUsed="0"/>
+    <w:lsdException w:name="Light Grid Accent 2" w:semiHidden="0" w:uiPriority="62" w:unhideWhenUsed="0"/>
+    <w:lsdException w:name="Medium Shading 1 Accent 2" w:semiHidden="0" w:uiPriority="63" w:unhideWhenUsed="0"/>
+    <w:lsdException w:name="Medium Shading 2 Accent 2" w:semiHidden="0" w:uiPriority="64" w:unhideWhenUsed="0"/>
+    <w:lsdException w:name="Medium List 1 Accent 2" w:semiHidden="0" w:uiPriority="65" w:unhideWhenUsed="0"/>
+    <w:lsdException w:name="Medium List 2 Accent 2" w:semiHidden="0" w:uiPriority="66" w:unhideWhenUsed="0"/>
+    <w:lsdException w:name="Medium Grid 1 Accent 2" w:semiHidden="0" w:uiPriority="67" w:unhideWhenUsed="0"/>
+    <w:lsdException w:name="Medium Grid 2 Accent 2" w:semiHidden="0" w:uiPriority="68" w:unhideWhenUsed="0"/>
+    <w:lsdException w:name="Medium Grid 3 Accent 2" w:semiHidden="0" w:uiPriority="69" w:unhideWhenUsed="0"/>
+    <w:lsdException w:name="Dark List Accent 2" w:semiHidden="0" w:uiPriority="70" w:unhideWhenUsed="0"/>
+    <w:lsdException w:name="Colorful Shading Accent 2" w:semiHidden="0" w:uiPriority="71" w:unhideWhenUsed="0"/>
+    <w:lsdException w:name="Colorful List Accent 2" w:semiHidden="0" w:uiPriority="72" w:unhideWhenUsed="0"/>
+    <w:lsdException w:name="Colorful Grid Accent 2" w:semiHidden="0" w:uiPriority="73" w:unhideWhenUsed="0"/>
+    <w:lsdException w:name="Light Shading Accent 3" w:semiHidden="0" w:uiPriority="60" w:unhideWhenUsed="0"/>
+    <w:lsdException w:name="Light List Accent 3" w:semiHidden="0" w:uiPriority="61" w:unhideWhenUsed="0"/>
+    <w:lsdException w:name="Light Grid Accent 3" w:semiHidden="0" w:uiPriority="62" w:unhideWhenUsed="0"/>
+    <w:lsdException w:name="Medium Shading 1 Accent 3" w:semiHidden="0" w:uiPriority="63" w:unhideWhenUsed="0"/>
+    <w:lsdException w:name="Medium Shading 2 Accent 3" w:semiHidden="0" w:uiPriority="64" w:unhideWhenUsed="0"/>
+    <w:lsdException w:name="Medium List 1 Accent 3" w:semiHidden="0" w:uiPriority="65" w:unhideWhenUsed="0"/>
+    <w:lsdException w:name="Medium List 2 Accent 3" w:semiHidden="0" w:uiPriority="66" w:unhideWhenUsed="0"/>
+    <w:lsdException w:name="Medium Grid 1 Accent 3" w:semiHidden="0" w:uiPriority="67" w:unhideWhenUsed="0"/>
+    <w:lsdException w:name="Medium Grid 2 Accent 3" w:semiHidden="0" w:uiPriority="68" w:unhideWhenUsed="0"/>
+    <w:lsdException w:name="Medium Grid 3 Accent 3" w:semiHidden="0" w:uiPriority="69" w:unhideWhenUsed="0"/>
+    <w:lsdException w:name="Dark List Accent 3" w:semiHidden="0" w:uiPriority="70" w:unhideWhenUsed="0"/>
+    <w:lsdException w:name="Colorful Shading Accent 3" w:semiHidden="0" w:uiPriority="71" w:unhideWhenUsed="0"/>
+    <w:lsdException w:name="Colorful List Accent 3" w:semiHidden="0" w:uiPriority="72" w:unhideWhenUsed="0"/>
+    <w:lsdException w:name="Colorful Grid Accent 3" w:semiHidden="0" w:uiPriority="73" w:unhideWhenUsed="0"/>
+    <w:lsdException w:name="Light Shading Accent 4" w:semiHidden="0" w:uiPriority="60" w:unhideWhenUsed="0"/>
+    <w:lsdException w:name="Light List Accent 4" w:semiHidden="0" w:uiPriority="61" w:unhideWhenUsed="0"/>
+    <w:lsdException w:name="Light Grid Accent 4" w:semiHidden="0" w:uiPriority="62" w:unhideWhenUsed="0"/>
+    <w:lsdException w:name="Medium Shading 1 Accent 4" w:semiHidden="0" w:uiPriority="63" w:unhideWhenUsed="0"/>
+    <w:lsdException w:name="Medium Shading 2 Accent 4" w:semiHidden="0" w:uiPriority="64" w:unhideWhenUsed="0"/>
+    <w:lsdException w:name="Medium List 1 Accent 4" w:semiHidden="0" w:uiPriority="65" w:unhideWhenUsed="0"/>
+    <w:lsdException w:name="Medium List 2 Accent 4" w:semiHidden="0" w:uiPriority="66" w:unhideWhenUsed="0"/>
+    <w:lsdException w:name="Medium Grid 1 Accent 4" w:semiHidden="0" w:uiPriority="67" w:unhideWhenUsed="0"/>
+    <w:lsdException w:name="Medium Grid 2 Accent 4" w:semiHidden="0" w:uiPriority="68" w:unhideWhenUsed="0"/>
+    <w:lsdException w:name="Medium Grid 3 Accent 4" w:semiHidden="0" w:uiPriority="69" w:unhideWhenUsed="0"/>
+    <w:lsdException w:name="Dark List Accent 4" w:semiHidden="0" w:uiPriority="70" w:unhideWhenUsed="0"/>
+    <w:lsdException w:name="Colorful Shading Accent 4" w:semiHidden="0" w:uiPriority="71" w:unhideWhenUsed="0"/>
+    <w:lsdException w:name="Colorful List Accent 4" w:semiHidden="0" w:uiPriority="72" w:unhideWhenUsed="0"/>
+    <w:lsdException w:name="Colorful Grid Accent 4" w:semiHidden="0" w:uiPriority="73" w:unhideWhenUsed="0"/>
+    <w:lsdException w:name="Light Shading Accent 5" w:semiHidden="0" w:uiPriority="60" w:unhideWhenUsed="0"/>
+    <w:lsdException w:name="Light List Accent 5" w:semiHidden="0" w:uiPriority="61" w:unhideWhenUsed="0"/>
+    <w:lsdException w:name="Light Grid Accent 5" w:semiHidden="0" w:uiPriority="62" w:unhideWhenUsed="0"/>
+    <w:lsdException w:name="Medium Shading 1 Accent 5" w:semiHidden="0" w:uiPriority="63" w:unhideWhenUsed="0"/>
+    <w:lsdException w:name="Medium Shading 2 Accent 5" w:semiHidden="0" w:uiPriority="64" w:unhideWhenUsed="0"/>
+    <w:lsdException w:name="Medium List 1 Accent 5" w:semiHidden="0" w:uiPriority="65" w:unhideWhenUsed="0"/>
+    <w:lsdException w:name="Medium List 2 Accent 5" w:semiHidden="0" w:uiPriority="66" w:unhideWhenUsed="0"/>
+    <w:lsdException w:name="Medium Grid 1 Accent 5" w:semiHidden="0" w:uiPriority="67" w:unhideWhenUsed="0"/>
+    <w:lsdException w:name="Medium Grid 2 Accent 5" w:semiHidden="0" w:uiPriority="68" w:unhideWhenUsed="0"/>
+    <w:lsdException w:name="Medium Grid 3 Accent 5" w:semiHidden="0" w:uiPriority="69" w:unhideWhenUsed="0"/>
+    <w:lsdException w:name="Dark List Accent 5" w:semiHidden="0" w:uiPriority="70" w:unhideWhenUsed="0"/>
+    <w:lsdException w:name="Colorful Shading Accent 5" w:semiHidden="0" w:uiPriority="71" w:unhideWhenUsed="0"/>
+    <w:lsdException w:name="Colorful List Accent 5" w:semiHidden="0" w:uiPriority="72" w:unhideWhenUsed="0"/>
+    <w:lsdException w:name="Colorful Grid Accent 5" w:semiHidden="0" w:uiPriority="73" w:unhideWhenUsed="0"/>
+    <w:lsdException w:name="Light Shading Accent 6" w:semiHidden="0" w:uiPriority="60" w:unhideWhenUsed="0"/>
+    <w:lsdException w:name="Light List Accent 6" w:semiHidden="0" w:uiPriority="61" w:unhideWhenUsed="0"/>
+    <w:lsdException w:name="Light Grid Accent 6" w:semiHidden="0" w:uiPriority="62" w:unhideWhenUsed="0"/>
+    <w:lsdException w:name="Medium Shading 1 Accent 6" w:semiHidden="0" w:uiPriority="63" w:unhideWhenUsed="0"/>
+    <w:lsdException w:name="Medium Shading 2 Accent 6" w:semiHidden="0" w:uiPriority="64" w:unhideWhenUsed="0"/>
+    <w:lsdException w:name="Medium List 1 Accent 6" w:semiHidden="0" w:uiPriority="65" w:unhideWhenUsed="0"/>
+    <w:lsdException w:name="Medium List 2 Accent 6" w:semiHidden="0" w:uiPriority="66" w:unhideWhenUsed="0"/>
+    <w:lsdException w:name="Medium Grid 1 Accent 6" w:semiHidden="0" w:uiPriority="67" w:unhideWhenUsed="0"/>
+    <w:lsdException w:name="Medium Grid 2 Accent 6" w:semiHidden="0" w:uiPriority="68" w:unhideWhenUsed="0"/>
+    <w:lsdException w:name="Medium Grid 3 Accent 6" w:semiHidden="0" w:uiPriority="69" w:unhideWhenUsed="0"/>
+    <w:lsdException w:name="Dark List Accent 6" w:semiHidden="0" w:uiPriority="70" w:unhideWhenUsed="0"/>
+    <w:lsdException w:name="Colorful Shading Accent 6" w:semiHidden="0" w:uiPriority="71" w:unhideWhenUsed="0"/>
+    <w:lsdException w:name="Colorful List Accent 6" w:semiHidden="0" w:uiPriority="72" w:unhideWhenUsed="0"/>
+    <w:lsdException w:name="Colorful Grid Accent 6" w:semiHidden="0" w:uiPriority="73" w:unhideWhenUsed="0"/>
+    <w:lsdException w:name="Subtle Emphasis" w:semiHidden="0" w:uiPriority="19" w:unhideWhenUsed="0" w:qFormat="1"/>
+    <w:lsdException w:name="Intense Emphasis" w:semiHidden="0" w:uiPriority="21" w:unhideWhenUsed="0" w:qFormat="1"/>
+    <w:lsdException w:name="Subtle Reference" w:semiHidden="0" w:uiPriority="31" w:unhideWhenUsed="0" w:qFormat="1"/>
+    <w:lsdException w:name="Intense Reference" w:semiHidden="0" w:uiPriority="32" w:unhideWhenUsed="0" w:qFormat="1"/>
+    <w:lsdException w:name="Book Title" w:semiHidden="0" w:uiPriority="33" w:unhideWhenUsed="0" w:qFormat="1"/>
+    <w:lsdException w:name="Bibliography" w:uiPriority="37"/>
+    <w:lsdException w:name="TOC Heading" w:uiPriority="39" w:qFormat="1"/>
   </w:latentStyles>
   <w:style w:type="paragraph" w:default="1" w:styleId="a">
     <w:name w:val="Normal"/>
@@ -4758,6 +4749,228 @@
       <w:u w:color="000000"/>
     </w:rPr>
   </w:style>
+  <w:style w:type="paragraph" w:styleId="af4">
+    <w:name w:val="Balloon Text"/>
+    <w:basedOn w:val="a"/>
+    <w:link w:val="af5"/>
+    <w:uiPriority w:val="99"/>
+    <w:semiHidden/>
+    <w:unhideWhenUsed/>
+    <w:rsid w:val="004C5121"/>
+    <w:pPr>
+      <w:spacing w:line="240" w:lineRule="auto"/>
+    </w:pPr>
+    <w:rPr>
+      <w:rFonts w:ascii="Tahoma" w:hAnsi="Tahoma" w:cs="Tahoma"/>
+      <w:sz w:val="16"/>
+      <w:szCs w:val="16"/>
+    </w:rPr>
+  </w:style>
+  <w:style w:type="character" w:customStyle="1" w:styleId="af5">
+    <w:name w:val="Текст выноски Знак"/>
+    <w:basedOn w:val="a0"/>
+    <w:link w:val="af4"/>
+    <w:uiPriority w:val="99"/>
+    <w:semiHidden/>
+    <w:rsid w:val="004C5121"/>
+    <w:rPr>
+      <w:rFonts w:ascii="Tahoma" w:hAnsi="Tahoma" w:cs="Tahoma"/>
+      <w:color w:val="000000"/>
+      <w:sz w:val="16"/>
+      <w:szCs w:val="16"/>
+      <w:u w:color="000000"/>
+    </w:rPr>
+  </w:style>
+</w:styles>
+</file>
+
+<file path=word/stylesWithEffects.xml><?xml version="1.0" encoding="utf-8"?>
+<w:styles xmlns:wpc="http://schemas.microsoft.com/office/word/2010/wordprocessingCanvas" xmlns:mc="http://schemas.openxmlformats.org/markup-compatibility/2006" xmlns:o="urn:schemas-microsoft-com:office:office" xmlns:r="http://schemas.openxmlformats.org/officeDocument/2006/relationships" xmlns:m="http://schemas.openxmlformats.org/officeDocument/2006/math" xmlns:v="urn:schemas-microsoft-com:vml" xmlns:wp14="http://schemas.microsoft.com/office/word/2010/wordprocessingDrawing" xmlns:wp="http://schemas.openxmlformats.org/drawingml/2006/wordprocessingDrawing" xmlns:w10="urn:schemas-microsoft-com:office:word" xmlns:w="http://schemas.openxmlformats.org/wordprocessingml/2006/main" xmlns:w14="http://schemas.microsoft.com/office/word/2010/wordml" xmlns:wpg="http://schemas.microsoft.com/office/word/2010/wordprocessingGroup" xmlns:wpi="http://schemas.microsoft.com/office/word/2010/wordprocessingInk" xmlns:wne="http://schemas.microsoft.com/office/word/2006/wordml" xmlns:wps="http://schemas.microsoft.com/office/word/2010/wordprocessingShape" mc:Ignorable="w14 wp14">
+  <w:docDefaults>
+    <w:rPrDefault>
+      <w:rPr>
+        <w:rFonts w:asciiTheme="minorHAnsi" w:eastAsiaTheme="minorEastAsia" w:hAnsiTheme="minorHAnsi" w:cstheme="minorBidi"/>
+        <w:sz w:val="22"/>
+        <w:szCs w:val="22"/>
+        <w:lang w:val="ru-RU" w:eastAsia="ru-RU" w:bidi="ar-SA"/>
+      </w:rPr>
+    </w:rPrDefault>
+    <w:pPrDefault>
+      <w:pPr>
+        <w:spacing w:after="200" w:line="276" w:lineRule="auto"/>
+      </w:pPr>
+    </w:pPrDefault>
+  </w:docDefaults>
+  <w:latentStyles w:defLockedState="0" w:defUIPriority="99" w:defSemiHidden="1" w:defUnhideWhenUsed="1" w:defQFormat="0" w:count="267">
+    <w:lsdException w:name="Normal" w:semiHidden="0" w:uiPriority="0" w:unhideWhenUsed="0" w:qFormat="1"/>
+    <w:lsdException w:name="heading 1" w:semiHidden="0" w:uiPriority="9" w:unhideWhenUsed="0" w:qFormat="1"/>
+    <w:lsdException w:name="heading 2" w:uiPriority="9" w:qFormat="1"/>
+    <w:lsdException w:name="heading 3" w:uiPriority="9" w:qFormat="1"/>
+    <w:lsdException w:name="heading 4" w:uiPriority="9" w:qFormat="1"/>
+    <w:lsdException w:name="heading 5" w:uiPriority="9" w:qFormat="1"/>
+    <w:lsdException w:name="heading 6" w:uiPriority="9" w:qFormat="1"/>
+    <w:lsdException w:name="heading 7" w:uiPriority="9" w:qFormat="1"/>
+    <w:lsdException w:name="heading 8" w:uiPriority="9" w:qFormat="1"/>
+    <w:lsdException w:name="heading 9" w:uiPriority="9" w:qFormat="1"/>
+    <w:lsdException w:name="toc 1" w:uiPriority="39"/>
+    <w:lsdException w:name="toc 2" w:uiPriority="39"/>
+    <w:lsdException w:name="toc 3" w:uiPriority="39"/>
+    <w:lsdException w:name="toc 4" w:uiPriority="39"/>
+    <w:lsdException w:name="toc 5" w:uiPriority="39"/>
+    <w:lsdException w:name="toc 6" w:uiPriority="39"/>
+    <w:lsdException w:name="toc 7" w:uiPriority="39"/>
+    <w:lsdException w:name="toc 8" w:uiPriority="39"/>
+    <w:lsdException w:name="toc 9" w:uiPriority="39"/>
+    <w:lsdException w:name="caption" w:uiPriority="35" w:qFormat="1"/>
+    <w:lsdException w:name="Title" w:semiHidden="0" w:uiPriority="10" w:unhideWhenUsed="0" w:qFormat="1"/>
+    <w:lsdException w:name="Default Paragraph Font" w:uiPriority="1"/>
+    <w:lsdException w:name="Subtitle" w:semiHidden="0" w:uiPriority="11" w:unhideWhenUsed="0" w:qFormat="1"/>
+    <w:lsdException w:name="Strong" w:semiHidden="0" w:uiPriority="22" w:unhideWhenUsed="0" w:qFormat="1"/>
+    <w:lsdException w:name="Emphasis" w:semiHidden="0" w:uiPriority="20" w:unhideWhenUsed="0" w:qFormat="1"/>
+    <w:lsdException w:name="Table Grid" w:semiHidden="0" w:uiPriority="59" w:unhideWhenUsed="0"/>
+    <w:lsdException w:name="Placeholder Text" w:unhideWhenUsed="0"/>
+    <w:lsdException w:name="No Spacing" w:semiHidden="0" w:uiPriority="1" w:unhideWhenUsed="0" w:qFormat="1"/>
+    <w:lsdException w:name="Light Shading" w:semiHidden="0" w:uiPriority="60" w:unhideWhenUsed="0"/>
+    <w:lsdException w:name="Light List" w:semiHidden="0" w:uiPriority="61" w:unhideWhenUsed="0"/>
+    <w:lsdException w:name="Light Grid" w:semiHidden="0" w:uiPriority="62" w:unhideWhenUsed="0"/>
+    <w:lsdException w:name="Medium Shading 1" w:semiHidden="0" w:uiPriority="63" w:unhideWhenUsed="0"/>
+    <w:lsdException w:name="Medium Shading 2" w:semiHidden="0" w:uiPriority="64" w:unhideWhenUsed="0"/>
+    <w:lsdException w:name="Medium List 1" w:semiHidden="0" w:uiPriority="65" w:unhideWhenUsed="0"/>
+    <w:lsdException w:name="Medium List 2" w:semiHidden="0" w:uiPriority="66" w:unhideWhenUsed="0"/>
+    <w:lsdException w:name="Medium Grid 1" w:semiHidden="0" w:uiPriority="67" w:unhideWhenUsed="0"/>
+    <w:lsdException w:name="Medium Grid 2" w:semiHidden="0" w:uiPriority="68" w:unhideWhenUsed="0"/>
+    <w:lsdException w:name="Medium Grid 3" w:semiHidden="0" w:uiPriority="69" w:unhideWhenUsed="0"/>
+    <w:lsdException w:name="Dark List" w:semiHidden="0" w:uiPriority="70" w:unhideWhenUsed="0"/>
+    <w:lsdException w:name="Colorful Shading" w:semiHidden="0" w:uiPriority="71" w:unhideWhenUsed="0"/>
+    <w:lsdException w:name="Colorful List" w:semiHidden="0" w:uiPriority="72" w:unhideWhenUsed="0"/>
+    <w:lsdException w:name="Colorful Grid" w:semiHidden="0" w:uiPriority="73" w:unhideWhenUsed="0"/>
+    <w:lsdException w:name="Light Shading Accent 1" w:semiHidden="0" w:uiPriority="60" w:unhideWhenUsed="0"/>
+    <w:lsdException w:name="Light List Accent 1" w:semiHidden="0" w:uiPriority="61" w:unhideWhenUsed="0"/>
+    <w:lsdException w:name="Light Grid Accent 1" w:semiHidden="0" w:uiPriority="62" w:unhideWhenUsed="0"/>
+    <w:lsdException w:name="Medium Shading 1 Accent 1" w:semiHidden="0" w:uiPriority="63" w:unhideWhenUsed="0"/>
+    <w:lsdException w:name="Medium Shading 2 Accent 1" w:semiHidden="0" w:uiPriority="64" w:unhideWhenUsed="0"/>
+    <w:lsdException w:name="Medium List 1 Accent 1" w:semiHidden="0" w:uiPriority="65" w:unhideWhenUsed="0"/>
+    <w:lsdException w:name="Revision" w:unhideWhenUsed="0"/>
+    <w:lsdException w:name="List Paragraph" w:semiHidden="0" w:uiPriority="34" w:unhideWhenUsed="0" w:qFormat="1"/>
+    <w:lsdException w:name="Quote" w:semiHidden="0" w:uiPriority="29" w:unhideWhenUsed="0" w:qFormat="1"/>
+    <w:lsdException w:name="Intense Quote" w:semiHidden="0" w:uiPriority="30" w:unhideWhenUsed="0" w:qFormat="1"/>
+    <w:lsdException w:name="Medium List 2 Accent 1" w:semiHidden="0" w:uiPriority="66" w:unhideWhenUsed="0"/>
+    <w:lsdException w:name="Medium Grid 1 Accent 1" w:semiHidden="0" w:uiPriority="67" w:unhideWhenUsed="0"/>
+    <w:lsdException w:name="Medium Grid 2 Accent 1" w:semiHidden="0" w:uiPriority="68" w:unhideWhenUsed="0"/>
+    <w:lsdException w:name="Medium Grid 3 Accent 1" w:semiHidden="0" w:uiPriority="69" w:unhideWhenUsed="0"/>
+    <w:lsdException w:name="Dark List Accent 1" w:semiHidden="0" w:uiPriority="70" w:unhideWhenUsed="0"/>
+    <w:lsdException w:name="Colorful Shading Accent 1" w:semiHidden="0" w:uiPriority="71" w:unhideWhenUsed="0"/>
+    <w:lsdException w:name="Colorful List Accent 1" w:semiHidden="0" w:uiPriority="72" w:unhideWhenUsed="0"/>
+    <w:lsdException w:name="Colorful Grid Accent 1" w:semiHidden="0" w:uiPriority="73" w:unhideWhenUsed="0"/>
+    <w:lsdException w:name="Light Shading Accent 2" w:semiHidden="0" w:uiPriority="60" w:unhideWhenUsed="0"/>
+    <w:lsdException w:name="Light List Accent 2" w:semiHidden="0" w:uiPriority="61" w:unhideWhenUsed="0"/>
+    <w:lsdException w:name="Light Grid Accent 2" w:semiHidden="0" w:uiPriority="62" w:unhideWhenUsed="0"/>
+    <w:lsdException w:name="Medium Shading 1 Accent 2" w:semiHidden="0" w:uiPriority="63" w:unhideWhenUsed="0"/>
+    <w:lsdException w:name="Medium Shading 2 Accent 2" w:semiHidden="0" w:uiPriority="64" w:unhideWhenUsed="0"/>
+    <w:lsdException w:name="Medium List 1 Accent 2" w:semiHidden="0" w:uiPriority="65" w:unhideWhenUsed="0"/>
+    <w:lsdException w:name="Medium List 2 Accent 2" w:semiHidden="0" w:uiPriority="66" w:unhideWhenUsed="0"/>
+    <w:lsdException w:name="Medium Grid 1 Accent 2" w:semiHidden="0" w:uiPriority="67" w:unhideWhenUsed="0"/>
+    <w:lsdException w:name="Medium Grid 2 Accent 2" w:semiHidden="0" w:uiPriority="68" w:unhideWhenUsed="0"/>
+    <w:lsdException w:name="Medium Grid 3 Accent 2" w:semiHidden="0" w:uiPriority="69" w:unhideWhenUsed="0"/>
+    <w:lsdException w:name="Dark List Accent 2" w:semiHidden="0" w:uiPriority="70" w:unhideWhenUsed="0"/>
+    <w:lsdException w:name="Colorful Shading Accent 2" w:semiHidden="0" w:uiPriority="71" w:unhideWhenUsed="0"/>
+    <w:lsdException w:name="Colorful List Accent 2" w:semiHidden="0" w:uiPriority="72" w:unhideWhenUsed="0"/>
+    <w:lsdException w:name="Colorful Grid Accent 2" w:semiHidden="0" w:uiPriority="73" w:unhideWhenUsed="0"/>
+    <w:lsdException w:name="Light Shading Accent 3" w:semiHidden="0" w:uiPriority="60" w:unhideWhenUsed="0"/>
+    <w:lsdException w:name="Light List Accent 3" w:semiHidden="0" w:uiPriority="61" w:unhideWhenUsed="0"/>
+    <w:lsdException w:name="Light Grid Accent 3" w:semiHidden="0" w:uiPriority="62" w:unhideWhenUsed="0"/>
+    <w:lsdException w:name="Medium Shading 1 Accent 3" w:semiHidden="0" w:uiPriority="63" w:unhideWhenUsed="0"/>
+    <w:lsdException w:name="Medium Shading 2 Accent 3" w:semiHidden="0" w:uiPriority="64" w:unhideWhenUsed="0"/>
+    <w:lsdException w:name="Medium List 1 Accent 3" w:semiHidden="0" w:uiPriority="65" w:unhideWhenUsed="0"/>
+    <w:lsdException w:name="Medium List 2 Accent 3" w:semiHidden="0" w:uiPriority="66" w:unhideWhenUsed="0"/>
+    <w:lsdException w:name="Medium Grid 1 Accent 3" w:semiHidden="0" w:uiPriority="67" w:unhideWhenUsed="0"/>
+    <w:lsdException w:name="Medium Grid 2 Accent 3" w:semiHidden="0" w:uiPriority="68" w:unhideWhenUsed="0"/>
+    <w:lsdException w:name="Medium Grid 3 Accent 3" w:semiHidden="0" w:uiPriority="69" w:unhideWhenUsed="0"/>
+    <w:lsdException w:name="Dark List Accent 3" w:semiHidden="0" w:uiPriority="70" w:unhideWhenUsed="0"/>
+    <w:lsdException w:name="Colorful Shading Accent 3" w:semiHidden="0" w:uiPriority="71" w:unhideWhenUsed="0"/>
+    <w:lsdException w:name="Colorful List Accent 3" w:semiHidden="0" w:uiPriority="72" w:unhideWhenUsed="0"/>
+    <w:lsdException w:name="Colorful Grid Accent 3" w:semiHidden="0" w:uiPriority="73" w:unhideWhenUsed="0"/>
+    <w:lsdException w:name="Light Shading Accent 4" w:semiHidden="0" w:uiPriority="60" w:unhideWhenUsed="0"/>
+    <w:lsdException w:name="Light List Accent 4" w:semiHidden="0" w:uiPriority="61" w:unhideWhenUsed="0"/>
+    <w:lsdException w:name="Light Grid Accent 4" w:semiHidden="0" w:uiPriority="62" w:unhideWhenUsed="0"/>
+    <w:lsdException w:name="Medium Shading 1 Accent 4" w:semiHidden="0" w:uiPriority="63" w:unhideWhenUsed="0"/>
+    <w:lsdException w:name="Medium Shading 2 Accent 4" w:semiHidden="0" w:uiPriority="64" w:unhideWhenUsed="0"/>
+    <w:lsdException w:name="Medium List 1 Accent 4" w:semiHidden="0" w:uiPriority="65" w:unhideWhenUsed="0"/>
+    <w:lsdException w:name="Medium List 2 Accent 4" w:semiHidden="0" w:uiPriority="66" w:unhideWhenUsed="0"/>
+    <w:lsdException w:name="Medium Grid 1 Accent 4" w:semiHidden="0" w:uiPriority="67" w:unhideWhenUsed="0"/>
+    <w:lsdException w:name="Medium Grid 2 Accent 4" w:semiHidden="0" w:uiPriority="68" w:unhideWhenUsed="0"/>
+    <w:lsdException w:name="Medium Grid 3 Accent 4" w:semiHidden="0" w:uiPriority="69" w:unhideWhenUsed="0"/>
+    <w:lsdException w:name="Dark List Accent 4" w:semiHidden="0" w:uiPriority="70" w:unhideWhenUsed="0"/>
+    <w:lsdException w:name="Colorful Shading Accent 4" w:semiHidden="0" w:uiPriority="71" w:unhideWhenUsed="0"/>
+    <w:lsdException w:name="Colorful List Accent 4" w:semiHidden="0" w:uiPriority="72" w:unhideWhenUsed="0"/>
+    <w:lsdException w:name="Colorful Grid Accent 4" w:semiHidden="0" w:uiPriority="73" w:unhideWhenUsed="0"/>
+    <w:lsdException w:name="Light Shading Accent 5" w:semiHidden="0" w:uiPriority="60" w:unhideWhenUsed="0"/>
+    <w:lsdException w:name="Light List Accent 5" w:semiHidden="0" w:uiPriority="61" w:unhideWhenUsed="0"/>
+    <w:lsdException w:name="Light Grid Accent 5" w:semiHidden="0" w:uiPriority="62" w:unhideWhenUsed="0"/>
+    <w:lsdException w:name="Medium Shading 1 Accent 5" w:semiHidden="0" w:uiPriority="63" w:unhideWhenUsed="0"/>
+    <w:lsdException w:name="Medium Shading 2 Accent 5" w:semiHidden="0" w:uiPriority="64" w:unhideWhenUsed="0"/>
+    <w:lsdException w:name="Medium List 1 Accent 5" w:semiHidden="0" w:uiPriority="65" w:unhideWhenUsed="0"/>
+    <w:lsdException w:name="Medium List 2 Accent 5" w:semiHidden="0" w:uiPriority="66" w:unhideWhenUsed="0"/>
+    <w:lsdException w:name="Medium Grid 1 Accent 5" w:semiHidden="0" w:uiPriority="67" w:unhideWhenUsed="0"/>
+    <w:lsdException w:name="Medium Grid 2 Accent 5" w:semiHidden="0" w:uiPriority="68" w:unhideWhenUsed="0"/>
+    <w:lsdException w:name="Medium Grid 3 Accent 5" w:semiHidden="0" w:uiPriority="69" w:unhideWhenUsed="0"/>
+    <w:lsdException w:name="Dark List Accent 5" w:semiHidden="0" w:uiPriority="70" w:unhideWhenUsed="0"/>
+    <w:lsdException w:name="Colorful Shading Accent 5" w:semiHidden="0" w:uiPriority="71" w:unhideWhenUsed="0"/>
+    <w:lsdException w:name="Colorful List Accent 5" w:semiHidden="0" w:uiPriority="72" w:unhideWhenUsed="0"/>
+    <w:lsdException w:name="Colorful Grid Accent 5" w:semiHidden="0" w:uiPriority="73" w:unhideWhenUsed="0"/>
+    <w:lsdException w:name="Light Shading Accent 6" w:semiHidden="0" w:uiPriority="60" w:unhideWhenUsed="0"/>
+    <w:lsdException w:name="Light List Accent 6" w:semiHidden="0" w:uiPriority="61" w:unhideWhenUsed="0"/>
+    <w:lsdException w:name="Light Grid Accent 6" w:semiHidden="0" w:uiPriority="62" w:unhideWhenUsed="0"/>
+    <w:lsdException w:name="Medium Shading 1 Accent 6" w:semiHidden="0" w:uiPriority="63" w:unhideWhenUsed="0"/>
+    <w:lsdException w:name="Medium Shading 2 Accent 6" w:semiHidden="0" w:uiPriority="64" w:unhideWhenUsed="0"/>
+    <w:lsdException w:name="Medium List 1 Accent 6" w:semiHidden="0" w:uiPriority="65" w:unhideWhenUsed="0"/>
+    <w:lsdException w:name="Medium List 2 Accent 6" w:semiHidden="0" w:uiPriority="66" w:unhideWhenUsed="0"/>
+    <w:lsdException w:name="Medium Grid 1 Accent 6" w:semiHidden="0" w:uiPriority="67" w:unhideWhenUsed="0"/>
+    <w:lsdException w:name="Medium Grid 2 Accent 6" w:semiHidden="0" w:uiPriority="68" w:unhideWhenUsed="0"/>
+    <w:lsdException w:name="Medium Grid 3 Accent 6" w:semiHidden="0" w:uiPriority="69" w:unhideWhenUsed="0"/>
+    <w:lsdException w:name="Dark List Accent 6" w:semiHidden="0" w:uiPriority="70" w:unhideWhenUsed="0"/>
+    <w:lsdException w:name="Colorful Shading Accent 6" w:semiHidden="0" w:uiPriority="71" w:unhideWhenUsed="0"/>
+    <w:lsdException w:name="Colorful List Accent 6" w:semiHidden="0" w:uiPriority="72" w:unhideWhenUsed="0"/>
+    <w:lsdException w:name="Colorful Grid Accent 6" w:semiHidden="0" w:uiPriority="73" w:unhideWhenUsed="0"/>
+    <w:lsdException w:name="Subtle Emphasis" w:semiHidden="0" w:uiPriority="19" w:unhideWhenUsed="0" w:qFormat="1"/>
+    <w:lsdException w:name="Intense Emphasis" w:semiHidden="0" w:uiPriority="21" w:unhideWhenUsed="0" w:qFormat="1"/>
+    <w:lsdException w:name="Subtle Reference" w:semiHidden="0" w:uiPriority="31" w:unhideWhenUsed="0" w:qFormat="1"/>
+    <w:lsdException w:name="Intense Reference" w:semiHidden="0" w:uiPriority="32" w:unhideWhenUsed="0" w:qFormat="1"/>
+    <w:lsdException w:name="Book Title" w:semiHidden="0" w:uiPriority="33" w:unhideWhenUsed="0" w:qFormat="1"/>
+    <w:lsdException w:name="Bibliography" w:uiPriority="37"/>
+    <w:lsdException w:name="TOC Heading" w:uiPriority="39" w:qFormat="1"/>
+  </w:latentStyles>
+  <w:style w:type="paragraph" w:default="1" w:styleId="a">
+    <w:name w:val="Normal"/>
+    <w:qFormat/>
+  </w:style>
+  <w:style w:type="character" w:default="1" w:styleId="a0">
+    <w:name w:val="Default Paragraph Font"/>
+    <w:uiPriority w:val="1"/>
+    <w:semiHidden/>
+    <w:unhideWhenUsed/>
+  </w:style>
+  <w:style w:type="table" w:default="1" w:styleId="a1">
+    <w:name w:val="Normal Table"/>
+    <w:uiPriority w:val="99"/>
+    <w:semiHidden/>
+    <w:unhideWhenUsed/>
+    <w:tblPr>
+      <w:tblInd w:w="0" w:type="dxa"/>
+      <w:tblCellMar>
+        <w:top w:w="0" w:type="dxa"/>
+        <w:left w:w="108" w:type="dxa"/>
+        <w:bottom w:w="0" w:type="dxa"/>
+        <w:right w:w="108" w:type="dxa"/>
+      </w:tblCellMar>
+    </w:tblPr>
+  </w:style>
+  <w:style w:type="numbering" w:default="1" w:styleId="a2">
+    <w:name w:val="No List"/>
+    <w:uiPriority w:val="99"/>
+    <w:semiHidden/>
+    <w:unhideWhenUsed/>
+  </w:style>
 </w:styles>
 </file>
 

</xml_diff>